<commit_message>
Modifiche al modello relazionale
</commit_message>
<xml_diff>
--- a/Modello Relazionale.docx
+++ b/Modello Relazionale.docx
@@ -1,8 +1,797 @@
 
 <file path=word/document.xml><?xml version="1.0" encoding="utf-8"?>
-<w:document xmlns:wpc="http://schemas.microsoft.com/office/word/2010/wordprocessingCanvas" xmlns:cx="http://schemas.microsoft.com/office/drawing/2014/chartex" xmlns:cx1="http://schemas.microsoft.com/office/drawing/2015/9/8/chartex" xmlns:cx2="http://schemas.microsoft.com/office/drawing/2015/10/21/chartex" xmlns:cx3="http://schemas.microsoft.com/office/drawing/2016/5/9/chartex" xmlns:cx4="http://schemas.microsoft.com/office/drawing/2016/5/10/chartex" xmlns:cx5="http://schemas.microsoft.com/office/drawing/2016/5/11/chartex" xmlns:cx6="http://schemas.microsoft.com/office/drawing/2016/5/12/chartex" xmlns:cx7="http://schemas.microsoft.com/office/drawing/2016/5/13/chartex" xmlns:cx8="http://schemas.microsoft.com/office/drawing/2016/5/14/chartex" xmlns:mc="http://schemas.openxmlformats.org/markup-compatibility/2006" xmlns:aink="http://schemas.microsoft.com/office/drawing/2016/ink" xmlns:am3d="http://schemas.microsoft.com/office/drawing/2017/model3d" xmlns:o="urn:schemas-microsoft-com:office:office" xmlns:r="http://schemas.openxmlformats.org/officeDocument/2006/relationships" xmlns:m="http://schemas.openxmlformats.org/officeDocument/2006/math" xmlns:v="urn:schemas-microsoft-com:vml" xmlns:wp14="http://schemas.microsoft.com/office/word/2010/wordprocessingDrawing" xmlns:wp="http://schemas.openxmlformats.org/drawingml/2006/wordprocessingDrawing" xmlns:w10="urn:schemas-microsoft-com:office:word" xmlns:w="http://schemas.openxmlformats.org/wordprocessingml/2006/main" xmlns:w14="http://schemas.microsoft.com/office/word/2010/wordml" xmlns:w15="http://schemas.microsoft.com/office/word/2012/wordml" xmlns:w16cid="http://schemas.microsoft.com/office/word/2016/wordml/cid" xmlns:w16se="http://schemas.microsoft.com/office/word/2015/wordml/symex" xmlns:wpg="http://schemas.microsoft.com/office/word/2010/wordprocessingGroup" xmlns:wpi="http://schemas.microsoft.com/office/word/2010/wordprocessingInk" xmlns:wne="http://schemas.microsoft.com/office/word/2006/wordml" xmlns:wps="http://schemas.microsoft.com/office/word/2010/wordprocessingShape" mc:Ignorable="w14 w15 w16se w16cid wp14">
+<w:document xmlns:wpc="http://schemas.microsoft.com/office/word/2010/wordprocessingCanvas" xmlns:cx="http://schemas.microsoft.com/office/drawing/2014/chartex" xmlns:cx1="http://schemas.microsoft.com/office/drawing/2015/9/8/chartex" xmlns:cx2="http://schemas.microsoft.com/office/drawing/2015/10/21/chartex" xmlns:cx3="http://schemas.microsoft.com/office/drawing/2016/5/9/chartex" xmlns:cx4="http://schemas.microsoft.com/office/drawing/2016/5/10/chartex" xmlns:cx5="http://schemas.microsoft.com/office/drawing/2016/5/11/chartex" xmlns:cx6="http://schemas.microsoft.com/office/drawing/2016/5/12/chartex" xmlns:cx7="http://schemas.microsoft.com/office/drawing/2016/5/13/chartex" xmlns:cx8="http://schemas.microsoft.com/office/drawing/2016/5/14/chartex" xmlns:mc="http://schemas.openxmlformats.org/markup-compatibility/2006" xmlns:aink="http://schemas.microsoft.com/office/drawing/2016/ink" xmlns:am3d="http://schemas.microsoft.com/office/drawing/2017/model3d" xmlns:o="urn:schemas-microsoft-com:office:office" xmlns:oel="http://schemas.microsoft.com/office/2019/extlst" xmlns:r="http://schemas.openxmlformats.org/officeDocument/2006/relationships" xmlns:m="http://schemas.openxmlformats.org/officeDocument/2006/math" xmlns:v="urn:schemas-microsoft-com:vml" xmlns:wp14="http://schemas.microsoft.com/office/word/2010/wordprocessingDrawing" xmlns:wp="http://schemas.openxmlformats.org/drawingml/2006/wordprocessingDrawing" xmlns:w10="urn:schemas-microsoft-com:office:word" xmlns:w="http://schemas.openxmlformats.org/wordprocessingml/2006/main" xmlns:w14="http://schemas.microsoft.com/office/word/2010/wordml" xmlns:w15="http://schemas.microsoft.com/office/word/2012/wordml" xmlns:w16cex="http://schemas.microsoft.com/office/word/2018/wordml/cex" xmlns:w16cid="http://schemas.microsoft.com/office/word/2016/wordml/cid" xmlns:w16="http://schemas.microsoft.com/office/word/2018/wordml" xmlns:w16du="http://schemas.microsoft.com/office/word/2023/wordml/word16du" xmlns:w16sdtdh="http://schemas.microsoft.com/office/word/2020/wordml/sdtdatahash" xmlns:w16sdtfl="http://schemas.microsoft.com/office/word/2024/wordml/sdtformatlock" xmlns:w16se="http://schemas.microsoft.com/office/word/2015/wordml/symex" xmlns:wpg="http://schemas.microsoft.com/office/word/2010/wordprocessingGroup" xmlns:wpi="http://schemas.microsoft.com/office/word/2010/wordprocessingInk" xmlns:wne="http://schemas.microsoft.com/office/word/2006/wordml" xmlns:wps="http://schemas.microsoft.com/office/word/2010/wordprocessingShape" mc:Ignorable="w14 w15 w16se w16cid w16 w16cex w16sdtdh w16sdtfl w16du wp14">
   <w:body>
     <w:p>
+      <w:pPr>
+        <w:rPr>
+          <w:bCs/>
+        </w:rPr>
+      </w:pPr>
+      <w:r>
+        <w:rPr>
+          <w:bCs/>
+        </w:rPr>
+        <w:t>-Andrea-</w:t>
+      </w:r>
+    </w:p>
+    <w:p>
+      <w:pPr>
+        <w:rPr>
+          <w:bCs/>
+        </w:rPr>
+      </w:pPr>
+      <w:r>
+        <w:rPr>
+          <w:b/>
+        </w:rPr>
+        <w:t xml:space="preserve">AMMINISTRATORE </w:t>
+      </w:r>
+      <w:r>
+        <w:rPr>
+          <w:bCs/>
+        </w:rPr>
+        <w:t>(</w:t>
+      </w:r>
+      <w:r>
+        <w:rPr>
+          <w:bCs/>
+          <w:u w:val="single"/>
+        </w:rPr>
+        <w:t>ID_Amministratore</w:t>
+      </w:r>
+      <w:r>
+        <w:rPr>
+          <w:bCs/>
+        </w:rPr>
+        <w:t>, Nome, Cognome, DataNascita)</w:t>
+      </w:r>
+    </w:p>
+    <w:p>
+      <w:pPr>
+        <w:rPr>
+          <w:bCs/>
+        </w:rPr>
+      </w:pPr>
+      <w:r>
+        <w:rPr>
+          <w:b/>
+        </w:rPr>
+        <w:t xml:space="preserve">OPERATORE </w:t>
+      </w:r>
+      <w:r>
+        <w:rPr>
+          <w:bCs/>
+        </w:rPr>
+        <w:t>(</w:t>
+      </w:r>
+      <w:r>
+        <w:rPr>
+          <w:bCs/>
+          <w:u w:val="single"/>
+        </w:rPr>
+        <w:t>ID_Operatore</w:t>
+      </w:r>
+      <w:r>
+        <w:rPr>
+          <w:bCs/>
+        </w:rPr>
+        <w:t>, Nome, Cognome, DataNascita)</w:t>
+      </w:r>
+    </w:p>
+    <w:p>
+      <w:pPr>
+        <w:rPr>
+          <w:bCs/>
+          <w:u w:val="single"/>
+        </w:rPr>
+      </w:pPr>
+      <w:r>
+        <w:rPr>
+          <w:b/>
+        </w:rPr>
+        <w:t>SQUADRA</w:t>
+      </w:r>
+      <w:r>
+        <w:rPr>
+          <w:bCs/>
+        </w:rPr>
+        <w:t xml:space="preserve"> (</w:t>
+      </w:r>
+      <w:r>
+        <w:rPr>
+          <w:bCs/>
+          <w:u w:val="single"/>
+        </w:rPr>
+        <w:t>ID</w:t>
+      </w:r>
+      <w:r>
+        <w:rPr>
+          <w:bCs/>
+          <w:u w:val="single"/>
+        </w:rPr>
+        <w:t>_</w:t>
+      </w:r>
+      <w:r>
+        <w:rPr>
+          <w:bCs/>
+          <w:u w:val="single"/>
+        </w:rPr>
+        <w:t>Squadra</w:t>
+      </w:r>
+      <w:r>
+        <w:rPr>
+          <w:bCs/>
+          <w:u w:val="single"/>
+        </w:rPr>
+        <w:t>,</w:t>
+      </w:r>
+      <w:r>
+        <w:rPr>
+          <w:bCs/>
+        </w:rPr>
+        <w:t xml:space="preserve"> </w:t>
+      </w:r>
+      <w:r>
+        <w:rPr>
+          <w:bCs/>
+        </w:rPr>
+        <w:t>Nome</w:t>
+      </w:r>
+      <w:r>
+        <w:rPr>
+          <w:bCs/>
+        </w:rPr>
+        <w:t>)</w:t>
+      </w:r>
+    </w:p>
+    <w:p>
+      <w:pPr>
+        <w:rPr>
+          <w:bCs/>
+        </w:rPr>
+      </w:pPr>
+      <w:r>
+        <w:rPr>
+          <w:b/>
+        </w:rPr>
+        <w:t>PATENTE</w:t>
+      </w:r>
+      <w:r>
+        <w:rPr>
+          <w:bCs/>
+        </w:rPr>
+        <w:t xml:space="preserve"> (</w:t>
+      </w:r>
+      <w:r>
+        <w:rPr>
+          <w:bCs/>
+          <w:u w:val="single"/>
+        </w:rPr>
+        <w:t>ID_Patente</w:t>
+      </w:r>
+      <w:r>
+        <w:rPr>
+          <w:bCs/>
+        </w:rPr>
+        <w:t xml:space="preserve">, </w:t>
+      </w:r>
+      <w:r>
+        <w:rPr>
+          <w:bCs/>
+        </w:rPr>
+        <w:t>Tipo</w:t>
+      </w:r>
+      <w:r>
+        <w:rPr>
+          <w:bCs/>
+        </w:rPr>
+        <w:t>)</w:t>
+      </w:r>
+    </w:p>
+    <w:p>
+      <w:pPr>
+        <w:rPr>
+          <w:bCs/>
+          <w:u w:val="single"/>
+        </w:rPr>
+      </w:pPr>
+      <w:r>
+        <w:rPr>
+          <w:b/>
+        </w:rPr>
+        <w:t>ABILITA’</w:t>
+      </w:r>
+      <w:r>
+        <w:rPr>
+          <w:bCs/>
+        </w:rPr>
+        <w:t xml:space="preserve"> (</w:t>
+      </w:r>
+      <w:r>
+        <w:rPr>
+          <w:bCs/>
+          <w:u w:val="single"/>
+        </w:rPr>
+        <w:t>ID_Abilita</w:t>
+      </w:r>
+      <w:r>
+        <w:rPr>
+          <w:bCs/>
+        </w:rPr>
+        <w:t xml:space="preserve">, </w:t>
+      </w:r>
+      <w:r>
+        <w:rPr>
+          <w:bCs/>
+        </w:rPr>
+        <w:t>Nome</w:t>
+      </w:r>
+      <w:r>
+        <w:rPr>
+          <w:bCs/>
+        </w:rPr>
+        <w:t>)</w:t>
+      </w:r>
+    </w:p>
+    <w:p>
+      <w:pPr>
+        <w:rPr>
+          <w:bCs/>
+        </w:rPr>
+      </w:pPr>
+      <w:r>
+        <w:rPr>
+          <w:b/>
+        </w:rPr>
+        <w:t xml:space="preserve">MEZZI </w:t>
+      </w:r>
+      <w:r>
+        <w:rPr>
+          <w:bCs/>
+        </w:rPr>
+        <w:t>(</w:t>
+      </w:r>
+      <w:r>
+        <w:rPr>
+          <w:bCs/>
+          <w:u w:val="single"/>
+        </w:rPr>
+        <w:t>ID_Mezzo</w:t>
+      </w:r>
+      <w:r>
+        <w:rPr>
+          <w:bCs/>
+        </w:rPr>
+        <w:t>, Nome, Descrizione)</w:t>
+      </w:r>
+    </w:p>
+    <w:p>
+      <w:pPr>
+        <w:rPr>
+          <w:bCs/>
+        </w:rPr>
+      </w:pPr>
+      <w:r>
+        <w:rPr>
+          <w:b/>
+        </w:rPr>
+        <w:t>MATERIALI</w:t>
+      </w:r>
+      <w:r>
+        <w:rPr>
+          <w:bCs/>
+        </w:rPr>
+        <w:t xml:space="preserve"> (</w:t>
+      </w:r>
+      <w:r>
+        <w:rPr>
+          <w:bCs/>
+          <w:u w:val="single"/>
+        </w:rPr>
+        <w:t>ID_Materiali</w:t>
+      </w:r>
+      <w:r>
+        <w:rPr>
+          <w:bCs/>
+        </w:rPr>
+        <w:t>, Nome, Descrizione)</w:t>
+      </w:r>
+    </w:p>
+    <w:p>
+      <w:pPr>
+        <w:rPr>
+          <w:bCs/>
+        </w:rPr>
+      </w:pPr>
+      <w:r>
+        <w:rPr>
+          <w:b/>
+        </w:rPr>
+        <w:t>RICHIESTA</w:t>
+      </w:r>
+      <w:r>
+        <w:rPr>
+          <w:bCs/>
+        </w:rPr>
+        <w:t xml:space="preserve"> (</w:t>
+      </w:r>
+      <w:r>
+        <w:rPr>
+          <w:bCs/>
+          <w:u w:val="single"/>
+        </w:rPr>
+        <w:t>ID_Richiesta</w:t>
+      </w:r>
+      <w:r>
+        <w:rPr>
+          <w:bCs/>
+        </w:rPr>
+        <w:t>, Link, IP, Stato, Foto, Coordinate, Indirizzo, Decsrizione</w:t>
+      </w:r>
+      <w:r>
+        <w:rPr>
+          <w:bCs/>
+        </w:rPr>
+        <w:t>, ID_Segnalatore, ID_Amministratore</w:t>
+      </w:r>
+      <w:r>
+        <w:rPr>
+          <w:bCs/>
+        </w:rPr>
+        <w:t>)</w:t>
+      </w:r>
+    </w:p>
+    <w:p>
+      <w:pPr>
+        <w:rPr>
+          <w:bCs/>
+        </w:rPr>
+      </w:pPr>
+      <w:r>
+        <w:rPr>
+          <w:b/>
+        </w:rPr>
+        <w:t>MISSIONE</w:t>
+      </w:r>
+      <w:r>
+        <w:rPr>
+          <w:bCs/>
+        </w:rPr>
+        <w:t xml:space="preserve"> (</w:t>
+      </w:r>
+      <w:r>
+        <w:rPr>
+          <w:bCs/>
+          <w:u w:val="single"/>
+        </w:rPr>
+        <w:t>ID_Missione</w:t>
+      </w:r>
+      <w:r>
+        <w:rPr>
+          <w:bCs/>
+        </w:rPr>
+        <w:t>, Obiettivo, Commenti, Successo,TimeStampInizio, TimeStampFine</w:t>
+      </w:r>
+      <w:r>
+        <w:rPr>
+          <w:bCs/>
+        </w:rPr>
+        <w:t>, ID_Richiesta, ID_Squadra</w:t>
+      </w:r>
+      <w:r>
+        <w:rPr>
+          <w:bCs/>
+        </w:rPr>
+        <w:t>)</w:t>
+      </w:r>
+    </w:p>
+    <w:p>
+      <w:pPr>
+        <w:rPr>
+          <w:bCs/>
+          <w:u w:val="single"/>
+        </w:rPr>
+      </w:pPr>
+      <w:r>
+        <w:rPr>
+          <w:b/>
+        </w:rPr>
+        <w:t>SEGNALATORE</w:t>
+      </w:r>
+      <w:r>
+        <w:rPr>
+          <w:bCs/>
+        </w:rPr>
+        <w:t xml:space="preserve"> (</w:t>
+      </w:r>
+      <w:r>
+        <w:rPr>
+          <w:bCs/>
+          <w:u w:val="single"/>
+        </w:rPr>
+        <w:t>ID_Segnalatore</w:t>
+      </w:r>
+      <w:r>
+        <w:rPr>
+          <w:bCs/>
+        </w:rPr>
+        <w:t>, Nome, Cognome, Email)</w:t>
+      </w:r>
+    </w:p>
+    <w:p>
+      <w:pPr>
+        <w:rPr>
+          <w:bCs/>
+        </w:rPr>
+      </w:pPr>
+      <w:r>
+        <w:rPr>
+          <w:b/>
+        </w:rPr>
+        <w:t xml:space="preserve">AMMINISTRATORE_POSSIEDE_PATENTE </w:t>
+      </w:r>
+      <w:r>
+        <w:rPr>
+          <w:bCs/>
+        </w:rPr>
+        <w:t>(</w:t>
+      </w:r>
+      <w:r>
+        <w:rPr>
+          <w:bCs/>
+          <w:u w:val="single"/>
+        </w:rPr>
+        <w:t>ID_Amministratore</w:t>
+      </w:r>
+      <w:r>
+        <w:rPr>
+          <w:bCs/>
+        </w:rPr>
+        <w:t xml:space="preserve">, </w:t>
+      </w:r>
+      <w:r>
+        <w:rPr>
+          <w:bCs/>
+          <w:u w:val="single"/>
+        </w:rPr>
+        <w:t>TipoPatente</w:t>
+      </w:r>
+      <w:r>
+        <w:rPr>
+          <w:bCs/>
+        </w:rPr>
+        <w:t>)</w:t>
+      </w:r>
+    </w:p>
+    <w:p>
+      <w:pPr>
+        <w:rPr>
+          <w:bCs/>
+          <w:u w:val="single"/>
+        </w:rPr>
+      </w:pPr>
+      <w:r>
+        <w:rPr>
+          <w:b/>
+        </w:rPr>
+        <w:t>AMMINISTRATORE_POSSIEDE_ABILITA’</w:t>
+      </w:r>
+      <w:r>
+        <w:rPr>
+          <w:bCs/>
+        </w:rPr>
+        <w:t xml:space="preserve"> (</w:t>
+      </w:r>
+      <w:r>
+        <w:rPr>
+          <w:bCs/>
+          <w:u w:val="single"/>
+        </w:rPr>
+        <w:t>ID_Amministratore</w:t>
+      </w:r>
+      <w:r>
+        <w:rPr>
+          <w:bCs/>
+        </w:rPr>
+        <w:t xml:space="preserve">, </w:t>
+      </w:r>
+      <w:r>
+        <w:rPr>
+          <w:bCs/>
+          <w:u w:val="single"/>
+        </w:rPr>
+        <w:t>NomeAbilità</w:t>
+      </w:r>
+      <w:r>
+        <w:rPr>
+          <w:bCs/>
+        </w:rPr>
+        <w:t>)</w:t>
+      </w:r>
+    </w:p>
+    <w:p>
+      <w:pPr>
+        <w:rPr>
+          <w:bCs/>
+        </w:rPr>
+      </w:pPr>
+      <w:r>
+        <w:rPr>
+          <w:b/>
+        </w:rPr>
+        <w:t xml:space="preserve">OPERATORE_POSSIEDE_PATENTE </w:t>
+      </w:r>
+      <w:r>
+        <w:rPr>
+          <w:bCs/>
+        </w:rPr>
+        <w:t>(</w:t>
+      </w:r>
+      <w:r>
+        <w:rPr>
+          <w:bCs/>
+          <w:u w:val="single"/>
+        </w:rPr>
+        <w:t>ID_Operatore</w:t>
+      </w:r>
+      <w:r>
+        <w:rPr>
+          <w:bCs/>
+        </w:rPr>
+        <w:t xml:space="preserve">, </w:t>
+      </w:r>
+      <w:r>
+        <w:rPr>
+          <w:bCs/>
+          <w:u w:val="single"/>
+        </w:rPr>
+        <w:t>ID_</w:t>
+      </w:r>
+      <w:r>
+        <w:rPr>
+          <w:bCs/>
+          <w:u w:val="single"/>
+        </w:rPr>
+        <w:t>Patente</w:t>
+      </w:r>
+      <w:r>
+        <w:rPr>
+          <w:bCs/>
+        </w:rPr>
+        <w:t>)</w:t>
+      </w:r>
+    </w:p>
+    <w:p>
+      <w:pPr>
+        <w:rPr>
+          <w:b/>
+          <w:u w:val="single"/>
+        </w:rPr>
+      </w:pPr>
+      <w:r>
+        <w:rPr>
+          <w:b/>
+        </w:rPr>
+        <w:t xml:space="preserve">OPERATORE_POSSIEDE_ABILITA’ </w:t>
+      </w:r>
+      <w:r>
+        <w:rPr>
+          <w:bCs/>
+        </w:rPr>
+        <w:t>(</w:t>
+      </w:r>
+      <w:r>
+        <w:rPr>
+          <w:bCs/>
+          <w:u w:val="single"/>
+        </w:rPr>
+        <w:t>ID_Operatore</w:t>
+      </w:r>
+      <w:r>
+        <w:rPr>
+          <w:bCs/>
+        </w:rPr>
+        <w:t xml:space="preserve">, </w:t>
+      </w:r>
+      <w:r>
+        <w:rPr>
+          <w:bCs/>
+          <w:u w:val="single"/>
+        </w:rPr>
+        <w:t>ID_</w:t>
+      </w:r>
+      <w:r>
+        <w:rPr>
+          <w:bCs/>
+          <w:u w:val="single"/>
+        </w:rPr>
+        <w:t>Abilità</w:t>
+      </w:r>
+      <w:r>
+        <w:rPr>
+          <w:bCs/>
+        </w:rPr>
+        <w:t>)</w:t>
+      </w:r>
+    </w:p>
+    <w:p>
+      <w:pPr>
+        <w:rPr>
+          <w:b/>
+        </w:rPr>
+      </w:pPr>
+      <w:r>
+        <w:rPr>
+          <w:b/>
+        </w:rPr>
+        <w:t xml:space="preserve">MEZZI_USATI_MISSIONE </w:t>
+      </w:r>
+      <w:r>
+        <w:rPr>
+          <w:bCs/>
+        </w:rPr>
+        <w:t>(</w:t>
+      </w:r>
+      <w:r>
+        <w:rPr>
+          <w:bCs/>
+          <w:u w:val="single"/>
+        </w:rPr>
+        <w:t>ID_Missione</w:t>
+      </w:r>
+      <w:r>
+        <w:rPr>
+          <w:bCs/>
+        </w:rPr>
+        <w:t xml:space="preserve">, </w:t>
+      </w:r>
+      <w:r>
+        <w:rPr>
+          <w:bCs/>
+          <w:u w:val="single"/>
+        </w:rPr>
+        <w:t>ID_Mezzo)</w:t>
+      </w:r>
+    </w:p>
+    <w:p>
+      <w:pPr>
+        <w:rPr>
+          <w:bCs/>
+        </w:rPr>
+      </w:pPr>
+      <w:r>
+        <w:rPr>
+          <w:b/>
+        </w:rPr>
+        <w:t xml:space="preserve">MATERIALI_USATI_MISSIONE </w:t>
+      </w:r>
+      <w:r>
+        <w:rPr>
+          <w:bCs/>
+        </w:rPr>
+        <w:t>(</w:t>
+      </w:r>
+      <w:r>
+        <w:rPr>
+          <w:bCs/>
+          <w:u w:val="single"/>
+        </w:rPr>
+        <w:t>ID_Missione</w:t>
+      </w:r>
+      <w:r>
+        <w:rPr>
+          <w:bCs/>
+        </w:rPr>
+        <w:t xml:space="preserve">, </w:t>
+      </w:r>
+      <w:r>
+        <w:rPr>
+          <w:bCs/>
+          <w:u w:val="single"/>
+        </w:rPr>
+        <w:t>ID_Materiali</w:t>
+      </w:r>
+      <w:r>
+        <w:rPr>
+          <w:bCs/>
+        </w:rPr>
+        <w:t>)</w:t>
+      </w:r>
+    </w:p>
+    <w:p>
+      <w:pPr>
+        <w:rPr>
+          <w:bCs/>
+        </w:rPr>
+      </w:pPr>
+      <w:r>
+        <w:rPr>
+          <w:b/>
+        </w:rPr>
+        <w:t>COMPOSIZIONE_SQUADRA</w:t>
+      </w:r>
+      <w:r>
+        <w:rPr>
+          <w:bCs/>
+        </w:rPr>
+        <w:t xml:space="preserve"> (</w:t>
+      </w:r>
+      <w:r>
+        <w:rPr>
+          <w:bCs/>
+          <w:u w:val="single"/>
+        </w:rPr>
+        <w:t>ID_Squadra</w:t>
+      </w:r>
+      <w:r>
+        <w:rPr>
+          <w:bCs/>
+        </w:rPr>
+        <w:t xml:space="preserve">, </w:t>
+      </w:r>
+      <w:r>
+        <w:rPr>
+          <w:bCs/>
+          <w:u w:val="single"/>
+        </w:rPr>
+        <w:t>ID_Operatore</w:t>
+      </w:r>
+      <w:r>
+        <w:rPr>
+          <w:bCs/>
+          <w:u w:val="single"/>
+        </w:rPr>
+        <w:t>,</w:t>
+      </w:r>
+      <w:r>
+        <w:rPr>
+          <w:bCs/>
+        </w:rPr>
+        <w:t xml:space="preserve"> Ruolo</w:t>
+      </w:r>
+      <w:r>
+        <w:rPr>
+          <w:bCs/>
+        </w:rPr>
+        <w:t>)</w:t>
+      </w:r>
+    </w:p>
+    <w:p>
+      <w:pPr>
+        <w:rPr>
+          <w:bCs/>
+        </w:rPr>
+      </w:pPr>
+    </w:p>
+    <w:p>
+      <w:pPr>
+        <w:rPr>
+          <w:b/>
+        </w:rPr>
+      </w:pPr>
+    </w:p>
+    <w:p>
+      <w:pPr>
+        <w:rPr>
+          <w:b/>
+        </w:rPr>
+      </w:pPr>
+    </w:p>
+    <w:p>
+      <w:pPr>
+        <w:rPr>
+          <w:bCs/>
+        </w:rPr>
+      </w:pPr>
+      <w:r>
+        <w:rPr>
+          <w:bCs/>
+        </w:rPr>
+        <w:t>-spin-</w:t>
+      </w:r>
+    </w:p>
+    <w:p>
       <w:r>
         <w:rPr>
           <w:b/>
@@ -36,14 +825,12 @@
       <w:r>
         <w:t xml:space="preserve">, </w:t>
       </w:r>
-      <w:proofErr w:type="spellStart"/>
       <w:r>
         <w:rPr>
           <w:u w:val="single"/>
         </w:rPr>
         <w:t>DataNascita</w:t>
       </w:r>
-      <w:proofErr w:type="spellEnd"/>
       <w:r>
         <w:t>, Patenti</w:t>
       </w:r>
@@ -116,14 +903,12 @@
       <w:r>
         <w:t xml:space="preserve">, </w:t>
       </w:r>
-      <w:proofErr w:type="spellStart"/>
       <w:r>
         <w:rPr>
           <w:u w:val="single"/>
         </w:rPr>
         <w:t>DataNascita</w:t>
       </w:r>
-      <w:proofErr w:type="spellEnd"/>
       <w:r>
         <w:rPr>
           <w:u w:val="single"/>
@@ -415,6 +1200,7 @@
         <w:rPr>
           <w:b/>
         </w:rPr>
+        <w:lastRenderedPageBreak/>
         <w:t>SEGNALATOR</w:t>
       </w:r>
       <w:r>
@@ -480,25 +1266,13 @@
         <w:t>n</w:t>
       </w:r>
       <w:r>
-        <w:t xml:space="preserve">ti, Successo, </w:t>
-      </w:r>
-      <w:proofErr w:type="spellStart"/>
-      <w:r>
-        <w:t>TimeStampI</w:t>
+        <w:t>ti, Successo, TimeStampI</w:t>
       </w:r>
       <w:r>
         <w:t>n</w:t>
       </w:r>
       <w:r>
-        <w:t>izio</w:t>
-      </w:r>
-      <w:proofErr w:type="spellEnd"/>
-      <w:r>
-        <w:t xml:space="preserve">, </w:t>
-      </w:r>
-      <w:proofErr w:type="spellStart"/>
-      <w:r>
-        <w:t>TimeStampFi</w:t>
+        <w:t>izio, TimeStampFi</w:t>
       </w:r>
       <w:r>
         <w:t>n</w:t>
@@ -506,7 +1280,6 @@
       <w:r>
         <w:t>e</w:t>
       </w:r>
-      <w:proofErr w:type="spellEnd"/>
       <w:r>
         <w:t>, Mezzi: MEZZI, Materiali, MATERIALI</w:t>
       </w:r>
@@ -636,13 +1409,8 @@
         <w:t xml:space="preserve">, </w:t>
       </w:r>
       <w:r>
-        <w:t xml:space="preserve">Nome, Cognome, </w:t>
-      </w:r>
-      <w:proofErr w:type="spellStart"/>
-      <w:r>
-        <w:t>DataNascita</w:t>
-      </w:r>
-      <w:proofErr w:type="spellEnd"/>
+        <w:t>Nome, Cognome, DataNascita</w:t>
+      </w:r>
       <w:r>
         <w:t xml:space="preserve">) </w:t>
       </w:r>
@@ -673,13 +1441,8 @@
         <w:t xml:space="preserve">, </w:t>
       </w:r>
       <w:r>
-        <w:t xml:space="preserve">Nome, Cognome, </w:t>
-      </w:r>
-      <w:proofErr w:type="spellStart"/>
-      <w:r>
-        <w:t>DataNascita</w:t>
-      </w:r>
-      <w:proofErr w:type="spellEnd"/>
+        <w:t>Nome, Cognome, DataNascita</w:t>
+      </w:r>
       <w:r>
         <w:t xml:space="preserve">) </w:t>
       </w:r>
@@ -774,11 +1537,106 @@
         <w:t>ome</w:t>
       </w:r>
       <w:r>
+        <w:t xml:space="preserve">) </w:t>
+      </w:r>
+      <w:r>
+        <w:rPr>
+          <w:b/>
+          <w:color w:val="FF0000"/>
+        </w:rPr>
+        <w:t>mette id</w:t>
+      </w:r>
+    </w:p>
+    <w:p>
+      <w:r>
+        <w:rPr>
+          <w:b/>
+        </w:rPr>
+        <w:t>SQUADR</w:t>
+      </w:r>
+      <w:r>
+        <w:rPr>
+          <w:b/>
+        </w:rPr>
+        <w:t>E</w:t>
+      </w:r>
+      <w:r>
+        <w:t xml:space="preserve"> (</w:t>
+      </w:r>
+      <w:r>
+        <w:rPr>
+          <w:u w:val="single"/>
+        </w:rPr>
+        <w:t>ID</w:t>
+      </w:r>
+      <w:r>
         <w:t>)</w:t>
       </w:r>
       <w:r>
+        <w:rPr>
+          <w:b/>
+        </w:rPr>
         <w:t xml:space="preserve"> </w:t>
       </w:r>
+    </w:p>
+    <w:p>
+      <w:r>
+        <w:rPr>
+          <w:b/>
+        </w:rPr>
+        <w:t>RICHIEST</w:t>
+      </w:r>
+      <w:r>
+        <w:rPr>
+          <w:b/>
+        </w:rPr>
+        <w:t>E</w:t>
+      </w:r>
+      <w:r>
+        <w:t xml:space="preserve"> (</w:t>
+      </w:r>
+      <w:r>
+        <w:rPr>
+          <w:u w:val="single"/>
+        </w:rPr>
+        <w:t>Link</w:t>
+      </w:r>
+      <w:r>
+        <w:t xml:space="preserve">, </w:t>
+      </w:r>
+      <w:r>
+        <w:rPr>
+          <w:u w:val="single"/>
+        </w:rPr>
+        <w:t>IP</w:t>
+      </w:r>
+      <w:r>
+        <w:t>, Stato, Foto, Coordi</w:t>
+      </w:r>
+      <w:r>
+        <w:t>n</w:t>
+      </w:r>
+      <w:r>
+        <w:t>ate, I</w:t>
+      </w:r>
+      <w:r>
+        <w:t>n</w:t>
+      </w:r>
+      <w:r>
+        <w:t>dirizzo, Descrizio</w:t>
+      </w:r>
+      <w:r>
+        <w:t>n</w:t>
+      </w:r>
+      <w:r>
+        <w:t>e</w:t>
+      </w:r>
+      <w:r>
+        <w:t>)</w:t>
+      </w:r>
+      <w:r>
+        <w:t xml:space="preserve"> </w:t>
+      </w:r>
       <w:r>
         <w:rPr>
           <w:b/>
@@ -792,13 +1650,13 @@
         <w:rPr>
           <w:b/>
         </w:rPr>
-        <w:t>SQUADR</w:t>
-      </w:r>
-      <w:r>
-        <w:rPr>
-          <w:b/>
-        </w:rPr>
-        <w:t>E</w:t>
+        <w:t>SEGNALATOR</w:t>
+      </w:r>
+      <w:r>
+        <w:rPr>
+          <w:b/>
+        </w:rPr>
+        <w:t>I</w:t>
       </w:r>
       <w:r>
         <w:t xml:space="preserve"> (</w:t>
@@ -810,72 +1668,83 @@
         <w:t>ID</w:t>
       </w:r>
       <w:r>
+        <w:t xml:space="preserve">, </w:t>
+      </w:r>
+      <w:r>
+        <w:t>Nome, Cognome, Email</w:t>
+      </w:r>
+      <w:r>
         <w:t>)</w:t>
       </w:r>
-      <w:r>
-        <w:rPr>
-          <w:b/>
-        </w:rPr>
-        <w:t xml:space="preserve"> </w:t>
-      </w:r>
-    </w:p>
-    <w:p>
-      <w:r>
-        <w:rPr>
-          <w:b/>
-        </w:rPr>
-        <w:t>RICHIEST</w:t>
-      </w:r>
-      <w:r>
-        <w:rPr>
-          <w:b/>
-        </w:rPr>
-        <w:t>E</w:t>
-      </w:r>
-      <w:r>
-        <w:t xml:space="preserve"> (</w:t>
-      </w:r>
-      <w:r>
-        <w:rPr>
-          <w:u w:val="single"/>
-        </w:rPr>
-        <w:t>Link</w:t>
-      </w:r>
-      <w:r>
-        <w:t xml:space="preserve">, </w:t>
-      </w:r>
-      <w:r>
-        <w:rPr>
-          <w:u w:val="single"/>
-        </w:rPr>
-        <w:t>IP</w:t>
-      </w:r>
-      <w:r>
-        <w:t>, Stato, Foto, Coordi</w:t>
+    </w:p>
+    <w:p>
+      <w:r>
+        <w:rPr>
+          <w:b/>
+        </w:rPr>
+        <w:t>MISSION</w:t>
+      </w:r>
+      <w:r>
+        <w:rPr>
+          <w:b/>
+        </w:rPr>
+        <w:t>I</w:t>
+      </w:r>
+      <w:r>
+        <w:t xml:space="preserve"> (</w:t>
+      </w:r>
+      <w:r>
+        <w:rPr>
+          <w:u w:val="single"/>
+        </w:rPr>
+        <w:t>ID</w:t>
+      </w:r>
+      <w:r>
+        <w:t>, Obiettivo, Comme</w:t>
       </w:r>
       <w:r>
         <w:t>n</w:t>
       </w:r>
       <w:r>
-        <w:t>ate, I</w:t>
+        <w:t>ti, Successo, TimeStampI</w:t>
       </w:r>
       <w:r>
         <w:t>n</w:t>
       </w:r>
       <w:r>
-        <w:t>dirizzo, Descrizio</w:t>
+        <w:t>izio, TimeStampFi</w:t>
       </w:r>
       <w:r>
         <w:t>n</w:t>
       </w:r>
       <w:r>
-        <w:t>e</w:t>
-      </w:r>
-      <w:r>
-        <w:t>)</w:t>
-      </w:r>
-      <w:r>
-        <w:t xml:space="preserve"> </w:t>
+        <w:t>e)</w:t>
+      </w:r>
+    </w:p>
+    <w:p>
+      <w:r>
+        <w:rPr>
+          <w:b/>
+        </w:rPr>
+        <w:t>MEZZI</w:t>
+      </w:r>
+      <w:r>
+        <w:t xml:space="preserve"> (</w:t>
+      </w:r>
+      <w:r>
+        <w:rPr>
+          <w:u w:val="single"/>
+        </w:rPr>
+        <w:t>Nome</w:t>
+      </w:r>
+      <w:r>
+        <w:t>, Descrizio</w:t>
+      </w:r>
+      <w:r>
+        <w:t>n</w:t>
+      </w:r>
+      <w:r>
+        <w:t xml:space="preserve">e) </w:t>
       </w:r>
       <w:r>
         <w:rPr>
@@ -886,127 +1755,35 @@
       </w:r>
     </w:p>
     <w:p>
-      <w:r>
-        <w:rPr>
-          <w:b/>
-        </w:rPr>
-        <w:t>SEGNALATOR</w:t>
-      </w:r>
-      <w:r>
-        <w:rPr>
-          <w:b/>
-        </w:rPr>
-        <w:t>I</w:t>
-      </w:r>
-      <w:r>
-        <w:t xml:space="preserve"> (</w:t>
-      </w:r>
-      <w:r>
-        <w:rPr>
-          <w:u w:val="single"/>
-        </w:rPr>
-        <w:t>ID</w:t>
-      </w:r>
-      <w:r>
-        <w:t xml:space="preserve">, </w:t>
-      </w:r>
-      <w:r>
-        <w:t>Nome, Cognome, Email</w:t>
-      </w:r>
-      <w:r>
-        <w:t>)</w:t>
-      </w:r>
-    </w:p>
-    <w:p>
-      <w:r>
-        <w:rPr>
-          <w:b/>
-        </w:rPr>
-        <w:t>MISSION</w:t>
-      </w:r>
-      <w:r>
-        <w:rPr>
-          <w:b/>
-        </w:rPr>
-        <w:t>I</w:t>
-      </w:r>
-      <w:r>
-        <w:t xml:space="preserve"> (</w:t>
-      </w:r>
-      <w:r>
-        <w:rPr>
-          <w:u w:val="single"/>
-        </w:rPr>
-        <w:t>ID</w:t>
-      </w:r>
-      <w:r>
-        <w:t xml:space="preserve">, </w:t>
-      </w:r>
-      <w:r>
-        <w:t>Obiettivo, Comme</w:t>
+      <w:pPr>
+        <w:rPr>
+          <w:b/>
+          <w:color w:val="FF0000"/>
+        </w:rPr>
+      </w:pPr>
+      <w:r>
+        <w:rPr>
+          <w:b/>
+        </w:rPr>
+        <w:t>MATERIALI</w:t>
+      </w:r>
+      <w:r>
+        <w:t xml:space="preserve"> (</w:t>
+      </w:r>
+      <w:r>
+        <w:rPr>
+          <w:u w:val="single"/>
+        </w:rPr>
+        <w:t>Nome</w:t>
+      </w:r>
+      <w:r>
+        <w:t>, Descrizio</w:t>
       </w:r>
       <w:r>
         <w:t>n</w:t>
       </w:r>
       <w:r>
-        <w:t xml:space="preserve">ti, Successo, </w:t>
-      </w:r>
-      <w:proofErr w:type="spellStart"/>
-      <w:r>
-        <w:t>TimeStampI</w:t>
-      </w:r>
-      <w:r>
-        <w:t>n</w:t>
-      </w:r>
-      <w:r>
-        <w:t>izio</w:t>
-      </w:r>
-      <w:proofErr w:type="spellEnd"/>
-      <w:r>
-        <w:t xml:space="preserve">, </w:t>
-      </w:r>
-      <w:proofErr w:type="spellStart"/>
-      <w:r>
-        <w:t>TimeStampFi</w:t>
-      </w:r>
-      <w:r>
-        <w:t>n</w:t>
-      </w:r>
-      <w:r>
-        <w:t>e</w:t>
-      </w:r>
-      <w:proofErr w:type="spellEnd"/>
-      <w:r>
-        <w:t>)</w:t>
-      </w:r>
-    </w:p>
-    <w:p>
-      <w:r>
-        <w:rPr>
-          <w:b/>
-        </w:rPr>
-        <w:t>MEZZI</w:t>
-      </w:r>
-      <w:r>
-        <w:t xml:space="preserve"> (</w:t>
-      </w:r>
-      <w:r>
-        <w:rPr>
-          <w:u w:val="single"/>
-        </w:rPr>
-        <w:t>Nome</w:t>
-      </w:r>
-      <w:r>
-        <w:t>, Descrizio</w:t>
-      </w:r>
-      <w:r>
-        <w:t>n</w:t>
-      </w:r>
-      <w:r>
-        <w:t>e)</w:t>
-      </w:r>
-      <w:r>
-        <w:t xml:space="preserve"> </w:t>
+        <w:t xml:space="preserve">e) </w:t>
       </w:r>
       <w:r>
         <w:rPr>
@@ -1015,50 +1792,6 @@
         </w:rPr>
         <w:t>mette id</w:t>
       </w:r>
-    </w:p>
-    <w:p>
-      <w:pPr>
-        <w:rPr>
-          <w:b/>
-          <w:color w:val="FF0000"/>
-        </w:rPr>
-      </w:pPr>
-      <w:r>
-        <w:rPr>
-          <w:b/>
-        </w:rPr>
-        <w:t>MATERIALI</w:t>
-      </w:r>
-      <w:r>
-        <w:t xml:space="preserve"> (</w:t>
-      </w:r>
-      <w:r>
-        <w:rPr>
-          <w:u w:val="single"/>
-        </w:rPr>
-        <w:t>Nome</w:t>
-      </w:r>
-      <w:r>
-        <w:t>, Descrizio</w:t>
-      </w:r>
-      <w:r>
-        <w:t>n</w:t>
-      </w:r>
-      <w:r>
-        <w:t>e)</w:t>
-      </w:r>
-      <w:r>
-        <w:t xml:space="preserve"> </w:t>
-      </w:r>
-      <w:r>
-        <w:rPr>
-          <w:b/>
-          <w:color w:val="FF0000"/>
-        </w:rPr>
-        <w:t>mette id</w:t>
-      </w:r>
-      <w:bookmarkStart w:id="0" w:name="_GoBack"/>
-      <w:bookmarkEnd w:id="0"/>
     </w:p>
     <w:p/>
     <w:p>
@@ -1083,7 +1816,6 @@
       <w:pPr>
         <w:ind w:left="360"/>
       </w:pPr>
-      <w:proofErr w:type="spellStart"/>
       <w:r>
         <w:t>Ammi</w:t>
       </w:r>
@@ -1097,84 +1829,97 @@
         <w:t>n</w:t>
       </w:r>
       <w:r>
-        <w:t>te</w:t>
-      </w:r>
-      <w:proofErr w:type="spellEnd"/>
-      <w:r>
-        <w:t xml:space="preserve"> (</w:t>
-      </w:r>
-      <w:r>
-        <w:rPr>
-          <w:u w:val="single"/>
-        </w:rPr>
+        <w:t>te (</w:t>
+      </w:r>
+      <w:r>
+        <w:rPr>
+          <w:u w:val="single"/>
+        </w:rPr>
+        <w:t>Amministratore: AMMINISTRATORI</w:t>
+      </w:r>
+      <w:r>
+        <w:t xml:space="preserve">, </w:t>
+      </w:r>
+      <w:r>
+        <w:rPr>
+          <w:u w:val="single"/>
+        </w:rPr>
+        <w:t>Patente: PATENTI</w:t>
+      </w:r>
+      <w:r>
+        <w:t>)</w:t>
+      </w:r>
+    </w:p>
+    <w:p>
+      <w:pPr>
+        <w:ind w:left="360"/>
+      </w:pPr>
+      <w:r>
         <w:t>Ammi</w:t>
       </w:r>
       <w:r>
-        <w:rPr>
-          <w:u w:val="single"/>
-        </w:rPr>
         <w:t>n</w:t>
       </w:r>
       <w:r>
-        <w:rPr>
-          <w:u w:val="single"/>
-        </w:rPr>
-        <w:t>istratore: AMMI</w:t>
-      </w:r>
-      <w:r>
-        <w:rPr>
-          <w:u w:val="single"/>
-        </w:rPr>
-        <w:t>N</w:t>
-      </w:r>
-      <w:r>
-        <w:rPr>
-          <w:u w:val="single"/>
-        </w:rPr>
-        <w:t>ISTRATORI</w:t>
-      </w:r>
-      <w:r>
-        <w:t xml:space="preserve">, </w:t>
-      </w:r>
-      <w:r>
-        <w:rPr>
-          <w:u w:val="single"/>
-        </w:rPr>
-        <w:t>Pate</w:t>
-      </w:r>
-      <w:r>
-        <w:rPr>
-          <w:u w:val="single"/>
-        </w:rPr>
+        <w:t>istratore_Abilità (…)</w:t>
+      </w:r>
+    </w:p>
+    <w:p>
+      <w:pPr>
+        <w:ind w:left="360"/>
+      </w:pPr>
+      <w:r>
+        <w:t>Operatore_Pate</w:t>
+      </w:r>
+      <w:r>
         <w:t>n</w:t>
       </w:r>
       <w:r>
-        <w:rPr>
-          <w:u w:val="single"/>
-        </w:rPr>
-        <w:t>te: PATE</w:t>
-      </w:r>
-      <w:r>
-        <w:rPr>
-          <w:u w:val="single"/>
-        </w:rPr>
-        <w:t>N</w:t>
-      </w:r>
-      <w:r>
-        <w:rPr>
-          <w:u w:val="single"/>
-        </w:rPr>
-        <w:t>TI</w:t>
-      </w:r>
-      <w:r>
-        <w:t>)</w:t>
+        <w:t>te (…)</w:t>
       </w:r>
     </w:p>
     <w:p>
       <w:pPr>
         <w:ind w:left="360"/>
       </w:pPr>
-      <w:proofErr w:type="spellStart"/>
+      <w:r>
+        <w:t>Operatore_Abilità (…)</w:t>
+      </w:r>
+    </w:p>
+    <w:p>
+      <w:pPr>
+        <w:ind w:left="360"/>
+      </w:pPr>
+      <w:r>
+        <w:t>Caposquadra_Squadra (…)</w:t>
+      </w:r>
+    </w:p>
+    <w:p>
+      <w:pPr>
+        <w:ind w:left="360"/>
+      </w:pPr>
+      <w:r>
+        <w:t>Operatore_Squadra (…)</w:t>
+      </w:r>
+    </w:p>
+    <w:p>
+      <w:pPr>
+        <w:ind w:left="360"/>
+      </w:pPr>
+      <w:r>
+        <w:t>Operatore_Missio</w:t>
+      </w:r>
+      <w:r>
+        <w:t>n</w:t>
+      </w:r>
+      <w:r>
+        <w:t>e (…)</w:t>
+      </w:r>
+    </w:p>
+    <w:p>
+      <w:pPr>
+        <w:ind w:left="360"/>
+      </w:pPr>
       <w:r>
         <w:t>Ammi</w:t>
       </w:r>
@@ -1182,299 +1927,79 @@
         <w:t>n</w:t>
       </w:r>
       <w:r>
-        <w:t>istratore_A</w:t>
-      </w:r>
-      <w:r>
-        <w:t>b</w:t>
-      </w:r>
-      <w:r>
-        <w:t>ilità</w:t>
-      </w:r>
-      <w:proofErr w:type="spellEnd"/>
-      <w:r>
-        <w:t xml:space="preserve"> (…)</w:t>
+        <w:t>istratore_Richiesta (…)</w:t>
       </w:r>
     </w:p>
     <w:p>
       <w:pPr>
         <w:ind w:left="360"/>
       </w:pPr>
-      <w:proofErr w:type="spellStart"/>
+      <w:r>
+        <w:t>Richiesta_Seg</w:t>
+      </w:r>
+      <w:r>
+        <w:t>n</w:t>
+      </w:r>
+      <w:r>
+        <w:t xml:space="preserve">alatore (…) </w:t>
+      </w:r>
+      <w:r>
+        <w:rPr>
+          <w:b/>
+          <w:color w:val="FF0000"/>
+        </w:rPr>
+        <w:t>segnalatore non è pk</w:t>
+      </w:r>
+    </w:p>
+    <w:p>
+      <w:pPr>
+        <w:ind w:left="360"/>
+      </w:pPr>
+      <w:r>
+        <w:t>Mezzo_Missio</w:t>
+      </w:r>
+      <w:r>
+        <w:t>n</w:t>
+      </w:r>
+      <w:r>
+        <w:t>e (…)</w:t>
+      </w:r>
+    </w:p>
+    <w:p>
+      <w:pPr>
+        <w:ind w:left="360"/>
+      </w:pPr>
       <w:r>
         <w:lastRenderedPageBreak/>
-        <w:t>Operatore_Pate</w:t>
+        <w:t>Materiale_Missio</w:t>
       </w:r>
       <w:r>
         <w:t>n</w:t>
       </w:r>
       <w:r>
-        <w:t>te</w:t>
-      </w:r>
-      <w:proofErr w:type="spellEnd"/>
-      <w:r>
-        <w:t xml:space="preserve"> (…)</w:t>
+        <w:t>e (…)</w:t>
       </w:r>
     </w:p>
     <w:p>
       <w:pPr>
         <w:ind w:left="360"/>
       </w:pPr>
-      <w:proofErr w:type="spellStart"/>
-      <w:r>
-        <w:t>Operatore_A</w:t>
-      </w:r>
-      <w:r>
-        <w:t>b</w:t>
-      </w:r>
-      <w:r>
-        <w:t>ilità</w:t>
-      </w:r>
-      <w:proofErr w:type="spellEnd"/>
-      <w:r>
-        <w:t xml:space="preserve"> (…)</w:t>
-      </w:r>
-    </w:p>
-    <w:p>
-      <w:pPr>
-        <w:ind w:left="360"/>
-      </w:pPr>
-      <w:proofErr w:type="spellStart"/>
-      <w:r>
-        <w:t>Caposquadra_Squadra</w:t>
-      </w:r>
-      <w:proofErr w:type="spellEnd"/>
-      <w:r>
-        <w:t xml:space="preserve"> (…)</w:t>
-      </w:r>
-    </w:p>
-    <w:p>
-      <w:pPr>
-        <w:ind w:left="360"/>
-      </w:pPr>
-      <w:proofErr w:type="spellStart"/>
-      <w:r>
-        <w:t>Operatore_Squadra</w:t>
-      </w:r>
-      <w:proofErr w:type="spellEnd"/>
-      <w:r>
-        <w:t xml:space="preserve"> (…)</w:t>
-      </w:r>
-    </w:p>
-    <w:p>
-      <w:pPr>
-        <w:ind w:left="360"/>
-      </w:pPr>
-      <w:proofErr w:type="spellStart"/>
-      <w:r>
-        <w:t>Operatore_Missio</w:t>
+      <w:r>
+        <w:t>Missio</w:t>
       </w:r>
       <w:r>
         <w:t>n</w:t>
       </w:r>
       <w:r>
-        <w:t>e</w:t>
-      </w:r>
-      <w:proofErr w:type="spellEnd"/>
-      <w:r>
-        <w:t xml:space="preserve"> (…)</w:t>
-      </w:r>
-    </w:p>
-    <w:p>
-      <w:pPr>
-        <w:ind w:left="360"/>
-      </w:pPr>
-      <w:proofErr w:type="spellStart"/>
-      <w:r>
-        <w:t>Ammi</w:t>
-      </w:r>
-      <w:r>
-        <w:t>n</w:t>
-      </w:r>
-      <w:r>
-        <w:t>istratore_Richiesta</w:t>
-      </w:r>
-      <w:proofErr w:type="spellEnd"/>
-      <w:r>
-        <w:t xml:space="preserve"> (…)</w:t>
-      </w:r>
-    </w:p>
-    <w:p>
-      <w:pPr>
-        <w:ind w:left="360"/>
-      </w:pPr>
-      <w:proofErr w:type="spellStart"/>
-      <w:r>
-        <w:t>Richiesta_Seg</w:t>
-      </w:r>
-      <w:r>
-        <w:t>n</w:t>
-      </w:r>
-      <w:r>
-        <w:t>alatore</w:t>
-      </w:r>
-      <w:proofErr w:type="spellEnd"/>
-      <w:r>
-        <w:t xml:space="preserve"> (…) </w:t>
+        <w:t xml:space="preserve">e_Richiesta (…) </w:t>
       </w:r>
       <w:r>
         <w:rPr>
           <w:b/>
           <w:color w:val="FF0000"/>
         </w:rPr>
-        <w:t>seg</w:t>
-      </w:r>
-      <w:r>
-        <w:rPr>
-          <w:b/>
-          <w:color w:val="FF0000"/>
-        </w:rPr>
-        <w:t>n</w:t>
-      </w:r>
-      <w:r>
-        <w:rPr>
-          <w:b/>
-          <w:color w:val="FF0000"/>
-        </w:rPr>
-        <w:t xml:space="preserve">alatore </w:t>
-      </w:r>
-      <w:r>
-        <w:rPr>
-          <w:b/>
-          <w:color w:val="FF0000"/>
-        </w:rPr>
-        <w:t>n</w:t>
-      </w:r>
-      <w:r>
-        <w:rPr>
-          <w:b/>
-          <w:color w:val="FF0000"/>
-        </w:rPr>
-        <w:t>o</w:t>
-      </w:r>
-      <w:r>
-        <w:rPr>
-          <w:b/>
-          <w:color w:val="FF0000"/>
-        </w:rPr>
-        <w:t>n</w:t>
-      </w:r>
-      <w:r>
-        <w:rPr>
-          <w:b/>
-          <w:color w:val="FF0000"/>
-        </w:rPr>
-        <w:t xml:space="preserve"> è </w:t>
-      </w:r>
-      <w:proofErr w:type="spellStart"/>
-      <w:r>
-        <w:rPr>
-          <w:b/>
-          <w:color w:val="FF0000"/>
-        </w:rPr>
-        <w:t>pk</w:t>
-      </w:r>
-      <w:proofErr w:type="spellEnd"/>
-    </w:p>
-    <w:p>
-      <w:pPr>
-        <w:ind w:left="360"/>
-      </w:pPr>
-      <w:proofErr w:type="spellStart"/>
-      <w:r>
-        <w:t>Mezzo_Missio</w:t>
-      </w:r>
-      <w:r>
-        <w:t>n</w:t>
-      </w:r>
-      <w:r>
-        <w:t>e</w:t>
-      </w:r>
-      <w:proofErr w:type="spellEnd"/>
-      <w:r>
-        <w:t xml:space="preserve"> (…)</w:t>
-      </w:r>
-    </w:p>
-    <w:p>
-      <w:pPr>
-        <w:ind w:left="360"/>
-      </w:pPr>
-      <w:proofErr w:type="spellStart"/>
-      <w:r>
-        <w:t>Materiale_Missio</w:t>
-      </w:r>
-      <w:r>
-        <w:t>n</w:t>
-      </w:r>
-      <w:r>
-        <w:t>e</w:t>
-      </w:r>
-      <w:proofErr w:type="spellEnd"/>
-      <w:r>
-        <w:t xml:space="preserve"> (…)</w:t>
-      </w:r>
-    </w:p>
-    <w:p>
-      <w:pPr>
-        <w:ind w:left="360"/>
-      </w:pPr>
-      <w:proofErr w:type="spellStart"/>
-      <w:r>
-        <w:t>Missio</w:t>
-      </w:r>
-      <w:r>
-        <w:t>n</w:t>
-      </w:r>
-      <w:r>
-        <w:t>e_Richiesta</w:t>
-      </w:r>
-      <w:proofErr w:type="spellEnd"/>
-      <w:r>
-        <w:t xml:space="preserve"> (…) </w:t>
-      </w:r>
-      <w:r>
-        <w:rPr>
-          <w:b/>
-          <w:color w:val="FF0000"/>
-        </w:rPr>
-        <w:t xml:space="preserve">richiesta </w:t>
-      </w:r>
-      <w:r>
-        <w:rPr>
-          <w:b/>
-          <w:color w:val="FF0000"/>
-        </w:rPr>
-        <w:t>n</w:t>
-      </w:r>
-      <w:r>
-        <w:rPr>
-          <w:b/>
-          <w:color w:val="FF0000"/>
-        </w:rPr>
-        <w:t>o</w:t>
-      </w:r>
-      <w:r>
-        <w:rPr>
-          <w:b/>
-          <w:color w:val="FF0000"/>
-        </w:rPr>
-        <w:t>n</w:t>
-      </w:r>
-      <w:r>
-        <w:rPr>
-          <w:b/>
-          <w:color w:val="FF0000"/>
-        </w:rPr>
-        <w:t xml:space="preserve"> è </w:t>
-      </w:r>
-      <w:proofErr w:type="spellStart"/>
-      <w:r>
-        <w:rPr>
-          <w:b/>
-          <w:color w:val="FF0000"/>
-        </w:rPr>
-        <w:t>pk</w:t>
-      </w:r>
-      <w:proofErr w:type="spellEnd"/>
+        <w:t>richiesta non è pk</w:t>
+      </w:r>
     </w:p>
     <w:p>
       <w:pPr>
@@ -1500,7 +2025,7 @@
 </file>
 
 <file path=word/numbering.xml><?xml version="1.0" encoding="utf-8"?>
-<w:numbering xmlns:wpc="http://schemas.microsoft.com/office/word/2010/wordprocessingCanvas" xmlns:cx="http://schemas.microsoft.com/office/drawing/2014/chartex" xmlns:cx1="http://schemas.microsoft.com/office/drawing/2015/9/8/chartex" xmlns:cx2="http://schemas.microsoft.com/office/drawing/2015/10/21/chartex" xmlns:cx3="http://schemas.microsoft.com/office/drawing/2016/5/9/chartex" xmlns:cx4="http://schemas.microsoft.com/office/drawing/2016/5/10/chartex" xmlns:cx5="http://schemas.microsoft.com/office/drawing/2016/5/11/chartex" xmlns:cx6="http://schemas.microsoft.com/office/drawing/2016/5/12/chartex" xmlns:cx7="http://schemas.microsoft.com/office/drawing/2016/5/13/chartex" xmlns:cx8="http://schemas.microsoft.com/office/drawing/2016/5/14/chartex" xmlns:mc="http://schemas.openxmlformats.org/markup-compatibility/2006" xmlns:aink="http://schemas.microsoft.com/office/drawing/2016/ink" xmlns:am3d="http://schemas.microsoft.com/office/drawing/2017/model3d" xmlns:o="urn:schemas-microsoft-com:office:office" xmlns:r="http://schemas.openxmlformats.org/officeDocument/2006/relationships" xmlns:m="http://schemas.openxmlformats.org/officeDocument/2006/math" xmlns:v="urn:schemas-microsoft-com:vml" xmlns:wp14="http://schemas.microsoft.com/office/word/2010/wordprocessingDrawing" xmlns:wp="http://schemas.openxmlformats.org/drawingml/2006/wordprocessingDrawing" xmlns:w10="urn:schemas-microsoft-com:office:word" xmlns:w="http://schemas.openxmlformats.org/wordprocessingml/2006/main" xmlns:w14="http://schemas.microsoft.com/office/word/2010/wordml" xmlns:w15="http://schemas.microsoft.com/office/word/2012/wordml" xmlns:w16cid="http://schemas.microsoft.com/office/word/2016/wordml/cid" xmlns:w16se="http://schemas.microsoft.com/office/word/2015/wordml/symex" xmlns:wpg="http://schemas.microsoft.com/office/word/2010/wordprocessingGroup" xmlns:wpi="http://schemas.microsoft.com/office/word/2010/wordprocessingInk" xmlns:wne="http://schemas.microsoft.com/office/word/2006/wordml" xmlns:wps="http://schemas.microsoft.com/office/word/2010/wordprocessingShape" mc:Ignorable="w14 w15 w16se w16cid wp14">
+<w:numbering xmlns:wpc="http://schemas.microsoft.com/office/word/2010/wordprocessingCanvas" xmlns:cx="http://schemas.microsoft.com/office/drawing/2014/chartex" xmlns:cx1="http://schemas.microsoft.com/office/drawing/2015/9/8/chartex" xmlns:cx2="http://schemas.microsoft.com/office/drawing/2015/10/21/chartex" xmlns:cx3="http://schemas.microsoft.com/office/drawing/2016/5/9/chartex" xmlns:cx4="http://schemas.microsoft.com/office/drawing/2016/5/10/chartex" xmlns:cx5="http://schemas.microsoft.com/office/drawing/2016/5/11/chartex" xmlns:cx6="http://schemas.microsoft.com/office/drawing/2016/5/12/chartex" xmlns:cx7="http://schemas.microsoft.com/office/drawing/2016/5/13/chartex" xmlns:cx8="http://schemas.microsoft.com/office/drawing/2016/5/14/chartex" xmlns:mc="http://schemas.openxmlformats.org/markup-compatibility/2006" xmlns:aink="http://schemas.microsoft.com/office/drawing/2016/ink" xmlns:am3d="http://schemas.microsoft.com/office/drawing/2017/model3d" xmlns:o="urn:schemas-microsoft-com:office:office" xmlns:oel="http://schemas.microsoft.com/office/2019/extlst" xmlns:r="http://schemas.openxmlformats.org/officeDocument/2006/relationships" xmlns:m="http://schemas.openxmlformats.org/officeDocument/2006/math" xmlns:v="urn:schemas-microsoft-com:vml" xmlns:wp14="http://schemas.microsoft.com/office/word/2010/wordprocessingDrawing" xmlns:wp="http://schemas.openxmlformats.org/drawingml/2006/wordprocessingDrawing" xmlns:w10="urn:schemas-microsoft-com:office:word" xmlns:w="http://schemas.openxmlformats.org/wordprocessingml/2006/main" xmlns:w14="http://schemas.microsoft.com/office/word/2010/wordml" xmlns:w15="http://schemas.microsoft.com/office/word/2012/wordml" xmlns:w16cex="http://schemas.microsoft.com/office/word/2018/wordml/cex" xmlns:w16cid="http://schemas.microsoft.com/office/word/2016/wordml/cid" xmlns:w16="http://schemas.microsoft.com/office/word/2018/wordml" xmlns:w16du="http://schemas.microsoft.com/office/word/2023/wordml/word16du" xmlns:w16sdtdh="http://schemas.microsoft.com/office/word/2020/wordml/sdtdatahash" xmlns:w16sdtfl="http://schemas.microsoft.com/office/word/2024/wordml/sdtformatlock" xmlns:w16se="http://schemas.microsoft.com/office/word/2015/wordml/symex" xmlns:wpg="http://schemas.microsoft.com/office/word/2010/wordprocessingGroup" xmlns:wpi="http://schemas.microsoft.com/office/word/2010/wordprocessingInk" xmlns:wne="http://schemas.microsoft.com/office/word/2006/wordml" xmlns:wps="http://schemas.microsoft.com/office/word/2010/wordprocessingShape" mc:Ignorable="w14 w15 w16se w16cid w16 w16cex w16sdtdh w16sdtfl w16du wp14">
   <w:abstractNum w:abstractNumId="0" w15:restartNumberingAfterBreak="0">
     <w:nsid w:val="7BEE2561"/>
     <w:multiLevelType w:val="hybridMultilevel"/>
@@ -1613,14 +2138,14 @@
       </w:rPr>
     </w:lvl>
   </w:abstractNum>
-  <w:num w:numId="1">
+  <w:num w:numId="1" w16cid:durableId="118690894">
     <w:abstractNumId w:val="0"/>
   </w:num>
 </w:numbering>
 </file>
 
 <file path=word/styles.xml><?xml version="1.0" encoding="utf-8"?>
-<w:styles xmlns:mc="http://schemas.openxmlformats.org/markup-compatibility/2006" xmlns:r="http://schemas.openxmlformats.org/officeDocument/2006/relationships" xmlns:w="http://schemas.openxmlformats.org/wordprocessingml/2006/main" xmlns:w14="http://schemas.microsoft.com/office/word/2010/wordml" xmlns:w15="http://schemas.microsoft.com/office/word/2012/wordml" xmlns:w16cid="http://schemas.microsoft.com/office/word/2016/wordml/cid" xmlns:w16se="http://schemas.microsoft.com/office/word/2015/wordml/symex" mc:Ignorable="w14 w15 w16se w16cid">
+<w:styles xmlns:mc="http://schemas.openxmlformats.org/markup-compatibility/2006" xmlns:r="http://schemas.openxmlformats.org/officeDocument/2006/relationships" xmlns:w="http://schemas.openxmlformats.org/wordprocessingml/2006/main" xmlns:w14="http://schemas.microsoft.com/office/word/2010/wordml" xmlns:w15="http://schemas.microsoft.com/office/word/2012/wordml" xmlns:w16cex="http://schemas.microsoft.com/office/word/2018/wordml/cex" xmlns:w16cid="http://schemas.microsoft.com/office/word/2016/wordml/cid" xmlns:w16="http://schemas.microsoft.com/office/word/2018/wordml" xmlns:w16du="http://schemas.microsoft.com/office/word/2023/wordml/word16du" xmlns:w16sdtdh="http://schemas.microsoft.com/office/word/2020/wordml/sdtdatahash" xmlns:w16sdtfl="http://schemas.microsoft.com/office/word/2024/wordml/sdtformatlock" xmlns:w16se="http://schemas.microsoft.com/office/word/2015/wordml/symex" mc:Ignorable="w14 w15 w16se w16cid w16 w16cex w16sdtdh w16sdtfl w16du">
   <w:docDefaults>
     <w:rPrDefault>
       <w:rPr>
@@ -1636,7 +2161,7 @@
       </w:pPr>
     </w:pPrDefault>
   </w:docDefaults>
-  <w:latentStyles w:defLockedState="0" w:defUIPriority="99" w:defSemiHidden="0" w:defUnhideWhenUsed="0" w:defQFormat="0" w:count="375">
+  <w:latentStyles w:defLockedState="0" w:defUIPriority="99" w:defSemiHidden="0" w:defUnhideWhenUsed="0" w:defQFormat="0" w:count="376">
     <w:lsdException w:name="Normal" w:uiPriority="0" w:qFormat="1"/>
     <w:lsdException w:name="heading 1" w:uiPriority="9" w:qFormat="1"/>
     <w:lsdException w:name="heading 2" w:semiHidden="1" w:uiPriority="9" w:unhideWhenUsed="1" w:qFormat="1"/>
@@ -2012,6 +2537,7 @@
     <w:lsdException w:name="Smart Hyperlink" w:semiHidden="1" w:unhideWhenUsed="1"/>
     <w:lsdException w:name="Hashtag" w:semiHidden="1" w:unhideWhenUsed="1"/>
     <w:lsdException w:name="Unresolved Mention" w:semiHidden="1" w:unhideWhenUsed="1"/>
+    <w:lsdException w:name="Smart Link" w:semiHidden="1" w:unhideWhenUsed="1"/>
   </w:latentStyles>
   <w:style w:type="paragraph" w:default="1" w:styleId="Normale">
     <w:name w:val="Normal"/>

</xml_diff>

<commit_message>
Completamento dello script per la creazione delle tabelle e riscrittura di vari Trigger; creazione del file Criticità Specifica che indica le parti a cui prestare attenzione della specifica
</commit_message>
<xml_diff>
--- a/Modello Relazionale.docx
+++ b/Modello Relazionale.docx
@@ -1,18 +1,64 @@
 
 <file path=word/document.xml><?xml version="1.0" encoding="utf-8"?>
-<w:document xmlns:wpc="http://schemas.microsoft.com/office/word/2010/wordprocessingCanvas" xmlns:cx="http://schemas.microsoft.com/office/drawing/2014/chartex" xmlns:cx1="http://schemas.microsoft.com/office/drawing/2015/9/8/chartex" xmlns:cx2="http://schemas.microsoft.com/office/drawing/2015/10/21/chartex" xmlns:cx3="http://schemas.microsoft.com/office/drawing/2016/5/9/chartex" xmlns:cx4="http://schemas.microsoft.com/office/drawing/2016/5/10/chartex" xmlns:cx5="http://schemas.microsoft.com/office/drawing/2016/5/11/chartex" xmlns:cx6="http://schemas.microsoft.com/office/drawing/2016/5/12/chartex" xmlns:cx7="http://schemas.microsoft.com/office/drawing/2016/5/13/chartex" xmlns:cx8="http://schemas.microsoft.com/office/drawing/2016/5/14/chartex" xmlns:mc="http://schemas.openxmlformats.org/markup-compatibility/2006" xmlns:aink="http://schemas.microsoft.com/office/drawing/2016/ink" xmlns:am3d="http://schemas.microsoft.com/office/drawing/2017/model3d" xmlns:o="urn:schemas-microsoft-com:office:office" xmlns:oel="http://schemas.microsoft.com/office/2019/extlst" xmlns:r="http://schemas.openxmlformats.org/officeDocument/2006/relationships" xmlns:m="http://schemas.openxmlformats.org/officeDocument/2006/math" xmlns:v="urn:schemas-microsoft-com:vml" xmlns:wp14="http://schemas.microsoft.com/office/word/2010/wordprocessingDrawing" xmlns:wp="http://schemas.openxmlformats.org/drawingml/2006/wordprocessingDrawing" xmlns:w10="urn:schemas-microsoft-com:office:word" xmlns:w="http://schemas.openxmlformats.org/wordprocessingml/2006/main" xmlns:w14="http://schemas.microsoft.com/office/word/2010/wordml" xmlns:w15="http://schemas.microsoft.com/office/word/2012/wordml" xmlns:w16cex="http://schemas.microsoft.com/office/word/2018/wordml/cex" xmlns:w16cid="http://schemas.microsoft.com/office/word/2016/wordml/cid" xmlns:w16="http://schemas.microsoft.com/office/word/2018/wordml" xmlns:w16du="http://schemas.microsoft.com/office/word/2023/wordml/word16du" xmlns:w16sdtdh="http://schemas.microsoft.com/office/word/2020/wordml/sdtdatahash" xmlns:w16sdtfl="http://schemas.microsoft.com/office/word/2024/wordml/sdtformatlock" xmlns:w16se="http://schemas.microsoft.com/office/word/2015/wordml/symex" xmlns:wpg="http://schemas.microsoft.com/office/word/2010/wordprocessingGroup" xmlns:wpi="http://schemas.microsoft.com/office/word/2010/wordprocessingInk" xmlns:wne="http://schemas.microsoft.com/office/word/2006/wordml" xmlns:wps="http://schemas.microsoft.com/office/word/2010/wordprocessingShape" mc:Ignorable="w14 w15 w16se w16cid w16 w16cex w16sdtdh w16sdtfl w16du wp14">
+<w:document xmlns:wpc="http://schemas.microsoft.com/office/word/2010/wordprocessingCanvas" xmlns:cx="http://schemas.microsoft.com/office/drawing/2014/chartex" xmlns:cx1="http://schemas.microsoft.com/office/drawing/2015/9/8/chartex" xmlns:cx2="http://schemas.microsoft.com/office/drawing/2015/10/21/chartex" xmlns:cx3="http://schemas.microsoft.com/office/drawing/2016/5/9/chartex" xmlns:cx4="http://schemas.microsoft.com/office/drawing/2016/5/10/chartex" xmlns:cx5="http://schemas.microsoft.com/office/drawing/2016/5/11/chartex" xmlns:cx6="http://schemas.microsoft.com/office/drawing/2016/5/12/chartex" xmlns:cx7="http://schemas.microsoft.com/office/drawing/2016/5/13/chartex" xmlns:cx8="http://schemas.microsoft.com/office/drawing/2016/5/14/chartex" xmlns:mc="http://schemas.openxmlformats.org/markup-compatibility/2006" xmlns:aink="http://schemas.microsoft.com/office/drawing/2016/ink" xmlns:am3d="http://schemas.microsoft.com/office/drawing/2017/model3d" xmlns:o="urn:schemas-microsoft-com:office:office" xmlns:r="http://schemas.openxmlformats.org/officeDocument/2006/relationships" xmlns:m="http://schemas.openxmlformats.org/officeDocument/2006/math" xmlns:v="urn:schemas-microsoft-com:vml" xmlns:wp14="http://schemas.microsoft.com/office/word/2010/wordprocessingDrawing" xmlns:wp="http://schemas.openxmlformats.org/drawingml/2006/wordprocessingDrawing" xmlns:w10="urn:schemas-microsoft-com:office:word" xmlns:w="http://schemas.openxmlformats.org/wordprocessingml/2006/main" xmlns:w14="http://schemas.microsoft.com/office/word/2010/wordml" xmlns:w15="http://schemas.microsoft.com/office/word/2012/wordml" xmlns:w16cid="http://schemas.microsoft.com/office/word/2016/wordml/cid" xmlns:w16se="http://schemas.microsoft.com/office/word/2015/wordml/symex" xmlns:wpg="http://schemas.microsoft.com/office/word/2010/wordprocessingGroup" xmlns:wpi="http://schemas.microsoft.com/office/word/2010/wordprocessingInk" xmlns:wne="http://schemas.microsoft.com/office/word/2006/wordml" xmlns:wps="http://schemas.microsoft.com/office/word/2010/wordprocessingShape" mc:Ignorable="w14 w15 w16se w16cid wp14">
   <w:body>
     <w:p>
       <w:pPr>
         <w:rPr>
-          <w:bCs/>
-        </w:rPr>
-      </w:pPr>
-      <w:r>
-        <w:rPr>
-          <w:b/>
-        </w:rPr>
-        <w:t xml:space="preserve">AMMINISTRATORE </w:t>
+          <w:b/>
+          <w:sz w:val="28"/>
+          <w:u w:val="single"/>
+        </w:rPr>
+      </w:pPr>
+      <w:r>
+        <w:rPr>
+          <w:b/>
+          <w:sz w:val="28"/>
+          <w:u w:val="single"/>
+        </w:rPr>
+        <w:t>E</w:t>
+      </w:r>
+      <w:r>
+        <w:rPr>
+          <w:b/>
+          <w:bCs/>
+          <w:sz w:val="28"/>
+          <w:u w:val="single"/>
+        </w:rPr>
+        <w:t>n</w:t>
+      </w:r>
+      <w:r>
+        <w:rPr>
+          <w:b/>
+          <w:sz w:val="28"/>
+          <w:u w:val="single"/>
+        </w:rPr>
+        <w:t>tità</w:t>
+      </w:r>
+    </w:p>
+    <w:p>
+      <w:pPr>
+        <w:rPr>
+          <w:bCs/>
+        </w:rPr>
+      </w:pPr>
+      <w:r>
+        <w:rPr>
+          <w:b/>
+        </w:rPr>
+        <w:t>AMMINISTRATOR</w:t>
+      </w:r>
+      <w:r>
+        <w:rPr>
+          <w:b/>
+        </w:rPr>
+        <w:t>E</w:t>
+      </w:r>
+      <w:r>
+        <w:rPr>
+          <w:b/>
+        </w:rPr>
+        <w:t xml:space="preserve"> </w:t>
       </w:r>
       <w:r>
         <w:rPr>
@@ -20,6 +66,7 @@
         </w:rPr>
         <w:t>(</w:t>
       </w:r>
+      <w:proofErr w:type="spellStart"/>
       <w:r>
         <w:rPr>
           <w:bCs/>
@@ -27,6 +74,7 @@
         </w:rPr>
         <w:t>ID_Amministratore</w:t>
       </w:r>
+      <w:proofErr w:type="spellEnd"/>
       <w:r>
         <w:rPr>
           <w:bCs/>
@@ -44,7 +92,19 @@
         <w:rPr>
           <w:b/>
         </w:rPr>
-        <w:t xml:space="preserve">OPERATORE </w:t>
+        <w:t>OPERATOR</w:t>
+      </w:r>
+      <w:r>
+        <w:rPr>
+          <w:b/>
+        </w:rPr>
+        <w:t>E</w:t>
+      </w:r>
+      <w:r>
+        <w:rPr>
+          <w:b/>
+        </w:rPr>
+        <w:t xml:space="preserve"> </w:t>
       </w:r>
       <w:r>
         <w:rPr>
@@ -52,6 +112,7 @@
         </w:rPr>
         <w:t>(</w:t>
       </w:r>
+      <w:proofErr w:type="spellStart"/>
       <w:r>
         <w:rPr>
           <w:bCs/>
@@ -59,6 +120,7 @@
         </w:rPr>
         <w:t>ID_Operatore</w:t>
       </w:r>
+      <w:proofErr w:type="spellEnd"/>
       <w:r>
         <w:rPr>
           <w:bCs/>
@@ -231,7 +293,19 @@
         <w:rPr>
           <w:b/>
         </w:rPr>
-        <w:t xml:space="preserve">MEZZI </w:t>
+        <w:t>MEZZ</w:t>
+      </w:r>
+      <w:r>
+        <w:rPr>
+          <w:b/>
+        </w:rPr>
+        <w:t>O</w:t>
+      </w:r>
+      <w:r>
+        <w:rPr>
+          <w:b/>
+        </w:rPr>
+        <w:t xml:space="preserve"> </w:t>
       </w:r>
       <w:r>
         <w:rPr>
@@ -239,6 +313,7 @@
         </w:rPr>
         <w:t>(</w:t>
       </w:r>
+      <w:proofErr w:type="spellStart"/>
       <w:r>
         <w:rPr>
           <w:bCs/>
@@ -246,6 +321,7 @@
         </w:rPr>
         <w:t>ID_Mezzo</w:t>
       </w:r>
+      <w:proofErr w:type="spellEnd"/>
       <w:r>
         <w:rPr>
           <w:bCs/>
@@ -263,7 +339,13 @@
         <w:rPr>
           <w:b/>
         </w:rPr>
-        <w:t>MATERIALI</w:t>
+        <w:t>MATERIAL</w:t>
+      </w:r>
+      <w:r>
+        <w:rPr>
+          <w:b/>
+        </w:rPr>
+        <w:t>E</w:t>
       </w:r>
       <w:r>
         <w:rPr>
@@ -271,6 +353,7 @@
         </w:rPr>
         <w:t xml:space="preserve"> (</w:t>
       </w:r>
+      <w:proofErr w:type="spellStart"/>
       <w:r>
         <w:rPr>
           <w:bCs/>
@@ -278,6 +361,7 @@
         </w:rPr>
         <w:t>ID_Materiali</w:t>
       </w:r>
+      <w:proofErr w:type="spellEnd"/>
       <w:r>
         <w:rPr>
           <w:bCs/>
@@ -389,7 +473,6 @@
       <w:pPr>
         <w:rPr>
           <w:bCs/>
-          <w:u w:val="single"/>
         </w:rPr>
       </w:pPr>
       <w:r>
@@ -422,6 +505,50 @@
       <w:pPr>
         <w:rPr>
           <w:bCs/>
+          <w:u w:val="single"/>
+        </w:rPr>
+      </w:pPr>
+      <w:bookmarkStart w:id="0" w:name="_GoBack"/>
+      <w:bookmarkEnd w:id="0"/>
+    </w:p>
+    <w:p>
+      <w:pPr>
+        <w:rPr>
+          <w:b/>
+          <w:sz w:val="28"/>
+          <w:u w:val="single"/>
+        </w:rPr>
+      </w:pPr>
+      <w:r>
+        <w:rPr>
+          <w:b/>
+          <w:sz w:val="28"/>
+          <w:u w:val="single"/>
+        </w:rPr>
+        <w:t>Relazio</w:t>
+      </w:r>
+      <w:r>
+        <w:rPr>
+          <w:b/>
+          <w:bCs/>
+          <w:sz w:val="28"/>
+          <w:u w:val="single"/>
+        </w:rPr>
+        <w:t>n</w:t>
+      </w:r>
+      <w:r>
+        <w:rPr>
+          <w:b/>
+          <w:sz w:val="28"/>
+          <w:u w:val="single"/>
+        </w:rPr>
+        <w:t>i</w:t>
+      </w:r>
+    </w:p>
+    <w:p>
+      <w:pPr>
+        <w:rPr>
+          <w:bCs/>
         </w:rPr>
       </w:pPr>
       <w:r>
@@ -436,6 +563,7 @@
         </w:rPr>
         <w:t>(</w:t>
       </w:r>
+      <w:proofErr w:type="spellStart"/>
       <w:r>
         <w:rPr>
           <w:bCs/>
@@ -443,12 +571,14 @@
         </w:rPr>
         <w:t>ID_Amministratore</w:t>
       </w:r>
+      <w:proofErr w:type="spellEnd"/>
       <w:r>
         <w:rPr>
           <w:bCs/>
         </w:rPr>
         <w:t xml:space="preserve">, </w:t>
       </w:r>
+      <w:proofErr w:type="spellStart"/>
       <w:r>
         <w:rPr>
           <w:bCs/>
@@ -463,6 +593,7 @@
         </w:rPr>
         <w:t>Patente</w:t>
       </w:r>
+      <w:proofErr w:type="spellEnd"/>
       <w:r>
         <w:rPr>
           <w:bCs/>
@@ -892,12 +1023,12 @@
 </file>
 
 <file path=word/numbering.xml><?xml version="1.0" encoding="utf-8"?>
-<w:numbering xmlns:wpc="http://schemas.microsoft.com/office/word/2010/wordprocessingCanvas" xmlns:cx="http://schemas.microsoft.com/office/drawing/2014/chartex" xmlns:cx1="http://schemas.microsoft.com/office/drawing/2015/9/8/chartex" xmlns:cx2="http://schemas.microsoft.com/office/drawing/2015/10/21/chartex" xmlns:cx3="http://schemas.microsoft.com/office/drawing/2016/5/9/chartex" xmlns:cx4="http://schemas.microsoft.com/office/drawing/2016/5/10/chartex" xmlns:cx5="http://schemas.microsoft.com/office/drawing/2016/5/11/chartex" xmlns:cx6="http://schemas.microsoft.com/office/drawing/2016/5/12/chartex" xmlns:cx7="http://schemas.microsoft.com/office/drawing/2016/5/13/chartex" xmlns:cx8="http://schemas.microsoft.com/office/drawing/2016/5/14/chartex" xmlns:mc="http://schemas.openxmlformats.org/markup-compatibility/2006" xmlns:aink="http://schemas.microsoft.com/office/drawing/2016/ink" xmlns:am3d="http://schemas.microsoft.com/office/drawing/2017/model3d" xmlns:o="urn:schemas-microsoft-com:office:office" xmlns:oel="http://schemas.microsoft.com/office/2019/extlst" xmlns:r="http://schemas.openxmlformats.org/officeDocument/2006/relationships" xmlns:m="http://schemas.openxmlformats.org/officeDocument/2006/math" xmlns:v="urn:schemas-microsoft-com:vml" xmlns:wp14="http://schemas.microsoft.com/office/word/2010/wordprocessingDrawing" xmlns:wp="http://schemas.openxmlformats.org/drawingml/2006/wordprocessingDrawing" xmlns:w10="urn:schemas-microsoft-com:office:word" xmlns:w="http://schemas.openxmlformats.org/wordprocessingml/2006/main" xmlns:w14="http://schemas.microsoft.com/office/word/2010/wordml" xmlns:w15="http://schemas.microsoft.com/office/word/2012/wordml" xmlns:w16cex="http://schemas.microsoft.com/office/word/2018/wordml/cex" xmlns:w16cid="http://schemas.microsoft.com/office/word/2016/wordml/cid" xmlns:w16="http://schemas.microsoft.com/office/word/2018/wordml" xmlns:w16du="http://schemas.microsoft.com/office/word/2023/wordml/word16du" xmlns:w16sdtdh="http://schemas.microsoft.com/office/word/2020/wordml/sdtdatahash" xmlns:w16sdtfl="http://schemas.microsoft.com/office/word/2024/wordml/sdtformatlock" xmlns:w16se="http://schemas.microsoft.com/office/word/2015/wordml/symex" xmlns:wpg="http://schemas.microsoft.com/office/word/2010/wordprocessingGroup" xmlns:wpi="http://schemas.microsoft.com/office/word/2010/wordprocessingInk" xmlns:wne="http://schemas.microsoft.com/office/word/2006/wordml" xmlns:wps="http://schemas.microsoft.com/office/word/2010/wordprocessingShape" mc:Ignorable="w14 w15 w16se w16cid w16 w16cex w16sdtdh w16sdtfl w16du wp14">
+<w:numbering xmlns:wpc="http://schemas.microsoft.com/office/word/2010/wordprocessingCanvas" xmlns:cx="http://schemas.microsoft.com/office/drawing/2014/chartex" xmlns:cx1="http://schemas.microsoft.com/office/drawing/2015/9/8/chartex" xmlns:cx2="http://schemas.microsoft.com/office/drawing/2015/10/21/chartex" xmlns:cx3="http://schemas.microsoft.com/office/drawing/2016/5/9/chartex" xmlns:cx4="http://schemas.microsoft.com/office/drawing/2016/5/10/chartex" xmlns:cx5="http://schemas.microsoft.com/office/drawing/2016/5/11/chartex" xmlns:cx6="http://schemas.microsoft.com/office/drawing/2016/5/12/chartex" xmlns:cx7="http://schemas.microsoft.com/office/drawing/2016/5/13/chartex" xmlns:cx8="http://schemas.microsoft.com/office/drawing/2016/5/14/chartex" xmlns:mc="http://schemas.openxmlformats.org/markup-compatibility/2006" xmlns:aink="http://schemas.microsoft.com/office/drawing/2016/ink" xmlns:am3d="http://schemas.microsoft.com/office/drawing/2017/model3d" xmlns:o="urn:schemas-microsoft-com:office:office" xmlns:r="http://schemas.openxmlformats.org/officeDocument/2006/relationships" xmlns:m="http://schemas.openxmlformats.org/officeDocument/2006/math" xmlns:v="urn:schemas-microsoft-com:vml" xmlns:wp14="http://schemas.microsoft.com/office/word/2010/wordprocessingDrawing" xmlns:wp="http://schemas.openxmlformats.org/drawingml/2006/wordprocessingDrawing" xmlns:w10="urn:schemas-microsoft-com:office:word" xmlns:w="http://schemas.openxmlformats.org/wordprocessingml/2006/main" xmlns:w14="http://schemas.microsoft.com/office/word/2010/wordml" xmlns:w15="http://schemas.microsoft.com/office/word/2012/wordml" xmlns:w16cid="http://schemas.microsoft.com/office/word/2016/wordml/cid" xmlns:w16se="http://schemas.microsoft.com/office/word/2015/wordml/symex" xmlns:wpg="http://schemas.microsoft.com/office/word/2010/wordprocessingGroup" xmlns:wpi="http://schemas.microsoft.com/office/word/2010/wordprocessingInk" xmlns:wne="http://schemas.microsoft.com/office/word/2006/wordml" xmlns:wps="http://schemas.microsoft.com/office/word/2010/wordprocessingShape" mc:Ignorable="w14 w15 w16se w16cid wp14">
   <w:abstractNum w:abstractNumId="0" w15:restartNumberingAfterBreak="0">
-    <w:nsid w:val="7BEE2561"/>
+    <w:nsid w:val="6A2971E4"/>
     <w:multiLevelType w:val="hybridMultilevel"/>
-    <w:tmpl w:val="25FCA0CE"/>
-    <w:lvl w:ilvl="0" w:tplc="6AF0D4D2">
+    <w:tmpl w:val="59440192"/>
+    <w:lvl w:ilvl="0" w:tplc="9764514C">
       <w:numFmt w:val="bullet"/>
       <w:lvlText w:val="-"/>
       <w:lvlJc w:val="left"/>
@@ -1005,14 +1136,129 @@
       </w:rPr>
     </w:lvl>
   </w:abstractNum>
-  <w:num w:numId="1" w16cid:durableId="118690894">
+  <w:abstractNum w:abstractNumId="1" w15:restartNumberingAfterBreak="0">
+    <w:nsid w:val="7BEE2561"/>
+    <w:multiLevelType w:val="hybridMultilevel"/>
+    <w:tmpl w:val="25FCA0CE"/>
+    <w:lvl w:ilvl="0" w:tplc="6AF0D4D2">
+      <w:numFmt w:val="bullet"/>
+      <w:lvlText w:val="-"/>
+      <w:lvlJc w:val="left"/>
+      <w:pPr>
+        <w:ind w:left="720" w:hanging="360"/>
+      </w:pPr>
+      <w:rPr>
+        <w:rFonts w:ascii="Calibri" w:eastAsiaTheme="minorHAnsi" w:hAnsi="Calibri" w:cs="Calibri" w:hint="default"/>
+      </w:rPr>
+    </w:lvl>
+    <w:lvl w:ilvl="1" w:tplc="04100003" w:tentative="1">
+      <w:start w:val="1"/>
+      <w:numFmt w:val="bullet"/>
+      <w:lvlText w:val="o"/>
+      <w:lvlJc w:val="left"/>
+      <w:pPr>
+        <w:ind w:left="1440" w:hanging="360"/>
+      </w:pPr>
+      <w:rPr>
+        <w:rFonts w:ascii="Courier New" w:hAnsi="Courier New" w:cs="Courier New" w:hint="default"/>
+      </w:rPr>
+    </w:lvl>
+    <w:lvl w:ilvl="2" w:tplc="04100005" w:tentative="1">
+      <w:start w:val="1"/>
+      <w:numFmt w:val="bullet"/>
+      <w:lvlText w:val=""/>
+      <w:lvlJc w:val="left"/>
+      <w:pPr>
+        <w:ind w:left="2160" w:hanging="360"/>
+      </w:pPr>
+      <w:rPr>
+        <w:rFonts w:ascii="Wingdings" w:hAnsi="Wingdings" w:hint="default"/>
+      </w:rPr>
+    </w:lvl>
+    <w:lvl w:ilvl="3" w:tplc="04100001" w:tentative="1">
+      <w:start w:val="1"/>
+      <w:numFmt w:val="bullet"/>
+      <w:lvlText w:val=""/>
+      <w:lvlJc w:val="left"/>
+      <w:pPr>
+        <w:ind w:left="2880" w:hanging="360"/>
+      </w:pPr>
+      <w:rPr>
+        <w:rFonts w:ascii="Symbol" w:hAnsi="Symbol" w:hint="default"/>
+      </w:rPr>
+    </w:lvl>
+    <w:lvl w:ilvl="4" w:tplc="04100003" w:tentative="1">
+      <w:start w:val="1"/>
+      <w:numFmt w:val="bullet"/>
+      <w:lvlText w:val="o"/>
+      <w:lvlJc w:val="left"/>
+      <w:pPr>
+        <w:ind w:left="3600" w:hanging="360"/>
+      </w:pPr>
+      <w:rPr>
+        <w:rFonts w:ascii="Courier New" w:hAnsi="Courier New" w:cs="Courier New" w:hint="default"/>
+      </w:rPr>
+    </w:lvl>
+    <w:lvl w:ilvl="5" w:tplc="04100005" w:tentative="1">
+      <w:start w:val="1"/>
+      <w:numFmt w:val="bullet"/>
+      <w:lvlText w:val=""/>
+      <w:lvlJc w:val="left"/>
+      <w:pPr>
+        <w:ind w:left="4320" w:hanging="360"/>
+      </w:pPr>
+      <w:rPr>
+        <w:rFonts w:ascii="Wingdings" w:hAnsi="Wingdings" w:hint="default"/>
+      </w:rPr>
+    </w:lvl>
+    <w:lvl w:ilvl="6" w:tplc="04100001" w:tentative="1">
+      <w:start w:val="1"/>
+      <w:numFmt w:val="bullet"/>
+      <w:lvlText w:val=""/>
+      <w:lvlJc w:val="left"/>
+      <w:pPr>
+        <w:ind w:left="5040" w:hanging="360"/>
+      </w:pPr>
+      <w:rPr>
+        <w:rFonts w:ascii="Symbol" w:hAnsi="Symbol" w:hint="default"/>
+      </w:rPr>
+    </w:lvl>
+    <w:lvl w:ilvl="7" w:tplc="04100003" w:tentative="1">
+      <w:start w:val="1"/>
+      <w:numFmt w:val="bullet"/>
+      <w:lvlText w:val="o"/>
+      <w:lvlJc w:val="left"/>
+      <w:pPr>
+        <w:ind w:left="5760" w:hanging="360"/>
+      </w:pPr>
+      <w:rPr>
+        <w:rFonts w:ascii="Courier New" w:hAnsi="Courier New" w:cs="Courier New" w:hint="default"/>
+      </w:rPr>
+    </w:lvl>
+    <w:lvl w:ilvl="8" w:tplc="04100005" w:tentative="1">
+      <w:start w:val="1"/>
+      <w:numFmt w:val="bullet"/>
+      <w:lvlText w:val=""/>
+      <w:lvlJc w:val="left"/>
+      <w:pPr>
+        <w:ind w:left="6480" w:hanging="360"/>
+      </w:pPr>
+      <w:rPr>
+        <w:rFonts w:ascii="Wingdings" w:hAnsi="Wingdings" w:hint="default"/>
+      </w:rPr>
+    </w:lvl>
+  </w:abstractNum>
+  <w:num w:numId="1">
+    <w:abstractNumId w:val="1"/>
+  </w:num>
+  <w:num w:numId="2">
     <w:abstractNumId w:val="0"/>
   </w:num>
 </w:numbering>
 </file>
 
 <file path=word/styles.xml><?xml version="1.0" encoding="utf-8"?>
-<w:styles xmlns:mc="http://schemas.openxmlformats.org/markup-compatibility/2006" xmlns:r="http://schemas.openxmlformats.org/officeDocument/2006/relationships" xmlns:w="http://schemas.openxmlformats.org/wordprocessingml/2006/main" xmlns:w14="http://schemas.microsoft.com/office/word/2010/wordml" xmlns:w15="http://schemas.microsoft.com/office/word/2012/wordml" xmlns:w16cex="http://schemas.microsoft.com/office/word/2018/wordml/cex" xmlns:w16cid="http://schemas.microsoft.com/office/word/2016/wordml/cid" xmlns:w16="http://schemas.microsoft.com/office/word/2018/wordml" xmlns:w16du="http://schemas.microsoft.com/office/word/2023/wordml/word16du" xmlns:w16sdtdh="http://schemas.microsoft.com/office/word/2020/wordml/sdtdatahash" xmlns:w16sdtfl="http://schemas.microsoft.com/office/word/2024/wordml/sdtformatlock" xmlns:w16se="http://schemas.microsoft.com/office/word/2015/wordml/symex" mc:Ignorable="w14 w15 w16se w16cid w16 w16cex w16sdtdh w16sdtfl w16du">
+<w:styles xmlns:mc="http://schemas.openxmlformats.org/markup-compatibility/2006" xmlns:r="http://schemas.openxmlformats.org/officeDocument/2006/relationships" xmlns:w="http://schemas.openxmlformats.org/wordprocessingml/2006/main" xmlns:w14="http://schemas.microsoft.com/office/word/2010/wordml" xmlns:w15="http://schemas.microsoft.com/office/word/2012/wordml" xmlns:w16cid="http://schemas.microsoft.com/office/word/2016/wordml/cid" xmlns:w16se="http://schemas.microsoft.com/office/word/2015/wordml/symex" mc:Ignorable="w14 w15 w16se w16cid">
   <w:docDefaults>
     <w:rPrDefault>
       <w:rPr>
@@ -1028,7 +1274,7 @@
       </w:pPr>
     </w:pPrDefault>
   </w:docDefaults>
-  <w:latentStyles w:defLockedState="0" w:defUIPriority="99" w:defSemiHidden="0" w:defUnhideWhenUsed="0" w:defQFormat="0" w:count="376">
+  <w:latentStyles w:defLockedState="0" w:defUIPriority="99" w:defSemiHidden="0" w:defUnhideWhenUsed="0" w:defQFormat="0" w:count="375">
     <w:lsdException w:name="Normal" w:uiPriority="0" w:qFormat="1"/>
     <w:lsdException w:name="heading 1" w:uiPriority="9" w:qFormat="1"/>
     <w:lsdException w:name="heading 2" w:semiHidden="1" w:uiPriority="9" w:unhideWhenUsed="1" w:qFormat="1"/>
@@ -1404,7 +1650,6 @@
     <w:lsdException w:name="Smart Hyperlink" w:semiHidden="1" w:unhideWhenUsed="1"/>
     <w:lsdException w:name="Hashtag" w:semiHidden="1" w:unhideWhenUsed="1"/>
     <w:lsdException w:name="Unresolved Mention" w:semiHidden="1" w:unhideWhenUsed="1"/>
-    <w:lsdException w:name="Smart Link" w:semiHidden="1" w:unhideWhenUsed="1"/>
   </w:latentStyles>
   <w:style w:type="paragraph" w:default="1" w:styleId="Normale">
     <w:name w:val="Normal"/>

</xml_diff>

<commit_message>
- Aggiunta del campo 'Disponibile' in Mezzo e Materiale
</commit_message>
<xml_diff>
--- a/Modello Relazionale.docx
+++ b/Modello Relazionale.docx
@@ -1,6 +1,6 @@
 
 <file path=word/document.xml><?xml version="1.0" encoding="utf-8"?>
-<w:document xmlns:wpc="http://schemas.microsoft.com/office/word/2010/wordprocessingCanvas" xmlns:cx="http://schemas.microsoft.com/office/drawing/2014/chartex" xmlns:cx1="http://schemas.microsoft.com/office/drawing/2015/9/8/chartex" xmlns:cx2="http://schemas.microsoft.com/office/drawing/2015/10/21/chartex" xmlns:cx3="http://schemas.microsoft.com/office/drawing/2016/5/9/chartex" xmlns:cx4="http://schemas.microsoft.com/office/drawing/2016/5/10/chartex" xmlns:cx5="http://schemas.microsoft.com/office/drawing/2016/5/11/chartex" xmlns:cx6="http://schemas.microsoft.com/office/drawing/2016/5/12/chartex" xmlns:cx7="http://schemas.microsoft.com/office/drawing/2016/5/13/chartex" xmlns:cx8="http://schemas.microsoft.com/office/drawing/2016/5/14/chartex" xmlns:mc="http://schemas.openxmlformats.org/markup-compatibility/2006" xmlns:aink="http://schemas.microsoft.com/office/drawing/2016/ink" xmlns:am3d="http://schemas.microsoft.com/office/drawing/2017/model3d" xmlns:o="urn:schemas-microsoft-com:office:office" xmlns:r="http://schemas.openxmlformats.org/officeDocument/2006/relationships" xmlns:m="http://schemas.openxmlformats.org/officeDocument/2006/math" xmlns:v="urn:schemas-microsoft-com:vml" xmlns:wp14="http://schemas.microsoft.com/office/word/2010/wordprocessingDrawing" xmlns:wp="http://schemas.openxmlformats.org/drawingml/2006/wordprocessingDrawing" xmlns:w10="urn:schemas-microsoft-com:office:word" xmlns:w="http://schemas.openxmlformats.org/wordprocessingml/2006/main" xmlns:w14="http://schemas.microsoft.com/office/word/2010/wordml" xmlns:w15="http://schemas.microsoft.com/office/word/2012/wordml" xmlns:w16cid="http://schemas.microsoft.com/office/word/2016/wordml/cid" xmlns:w16se="http://schemas.microsoft.com/office/word/2015/wordml/symex" xmlns:wpg="http://schemas.microsoft.com/office/word/2010/wordprocessingGroup" xmlns:wpi="http://schemas.microsoft.com/office/word/2010/wordprocessingInk" xmlns:wne="http://schemas.microsoft.com/office/word/2006/wordml" xmlns:wps="http://schemas.microsoft.com/office/word/2010/wordprocessingShape" mc:Ignorable="w14 w15 w16se w16cid wp14">
+<w:document xmlns:wpc="http://schemas.microsoft.com/office/word/2010/wordprocessingCanvas" xmlns:cx="http://schemas.microsoft.com/office/drawing/2014/chartex" xmlns:cx1="http://schemas.microsoft.com/office/drawing/2015/9/8/chartex" xmlns:cx2="http://schemas.microsoft.com/office/drawing/2015/10/21/chartex" xmlns:cx3="http://schemas.microsoft.com/office/drawing/2016/5/9/chartex" xmlns:cx4="http://schemas.microsoft.com/office/drawing/2016/5/10/chartex" xmlns:cx5="http://schemas.microsoft.com/office/drawing/2016/5/11/chartex" xmlns:cx6="http://schemas.microsoft.com/office/drawing/2016/5/12/chartex" xmlns:cx7="http://schemas.microsoft.com/office/drawing/2016/5/13/chartex" xmlns:cx8="http://schemas.microsoft.com/office/drawing/2016/5/14/chartex" xmlns:mc="http://schemas.openxmlformats.org/markup-compatibility/2006" xmlns:aink="http://schemas.microsoft.com/office/drawing/2016/ink" xmlns:am3d="http://schemas.microsoft.com/office/drawing/2017/model3d" xmlns:o="urn:schemas-microsoft-com:office:office" xmlns:oel="http://schemas.microsoft.com/office/2019/extlst" xmlns:r="http://schemas.openxmlformats.org/officeDocument/2006/relationships" xmlns:m="http://schemas.openxmlformats.org/officeDocument/2006/math" xmlns:v="urn:schemas-microsoft-com:vml" xmlns:wp14="http://schemas.microsoft.com/office/word/2010/wordprocessingDrawing" xmlns:wp="http://schemas.openxmlformats.org/drawingml/2006/wordprocessingDrawing" xmlns:w10="urn:schemas-microsoft-com:office:word" xmlns:w="http://schemas.openxmlformats.org/wordprocessingml/2006/main" xmlns:w14="http://schemas.microsoft.com/office/word/2010/wordml" xmlns:w15="http://schemas.microsoft.com/office/word/2012/wordml" xmlns:w16cex="http://schemas.microsoft.com/office/word/2018/wordml/cex" xmlns:w16cid="http://schemas.microsoft.com/office/word/2016/wordml/cid" xmlns:w16="http://schemas.microsoft.com/office/word/2018/wordml" xmlns:w16du="http://schemas.microsoft.com/office/word/2023/wordml/word16du" xmlns:w16sdtdh="http://schemas.microsoft.com/office/word/2020/wordml/sdtdatahash" xmlns:w16sdtfl="http://schemas.microsoft.com/office/word/2024/wordml/sdtformatlock" xmlns:w16se="http://schemas.microsoft.com/office/word/2015/wordml/symex" xmlns:wpg="http://schemas.microsoft.com/office/word/2010/wordprocessingGroup" xmlns:wpi="http://schemas.microsoft.com/office/word/2010/wordprocessingInk" xmlns:wne="http://schemas.microsoft.com/office/word/2006/wordml" xmlns:wps="http://schemas.microsoft.com/office/word/2010/wordprocessingShape" mc:Ignorable="w14 w15 w16se w16cid w16 w16cex w16sdtdh w16sdtfl w16du wp14">
   <w:body>
     <w:p>
       <w:pPr>
@@ -66,7 +66,6 @@
         </w:rPr>
         <w:t>(</w:t>
       </w:r>
-      <w:proofErr w:type="spellStart"/>
       <w:r>
         <w:rPr>
           <w:bCs/>
@@ -74,7 +73,6 @@
         </w:rPr>
         <w:t>ID_Amministratore</w:t>
       </w:r>
-      <w:proofErr w:type="spellEnd"/>
       <w:r>
         <w:rPr>
           <w:bCs/>
@@ -112,7 +110,6 @@
         </w:rPr>
         <w:t>(</w:t>
       </w:r>
-      <w:proofErr w:type="spellStart"/>
       <w:r>
         <w:rPr>
           <w:bCs/>
@@ -120,7 +117,6 @@
         </w:rPr>
         <w:t>ID_Operatore</w:t>
       </w:r>
-      <w:proofErr w:type="spellEnd"/>
       <w:r>
         <w:rPr>
           <w:bCs/>
@@ -313,7 +309,6 @@
         </w:rPr>
         <w:t>(</w:t>
       </w:r>
-      <w:proofErr w:type="spellStart"/>
       <w:r>
         <w:rPr>
           <w:bCs/>
@@ -321,12 +316,23 @@
         </w:rPr>
         <w:t>ID_Mezzo</w:t>
       </w:r>
-      <w:proofErr w:type="spellEnd"/>
-      <w:r>
-        <w:rPr>
-          <w:bCs/>
-        </w:rPr>
-        <w:t>, Nome, Descrizione)</w:t>
+      <w:r>
+        <w:rPr>
+          <w:bCs/>
+        </w:rPr>
+        <w:t>, Nome, Descrizione</w:t>
+      </w:r>
+      <w:r>
+        <w:rPr>
+          <w:bCs/>
+        </w:rPr>
+        <w:t>, Disponibile</w:t>
+      </w:r>
+      <w:r>
+        <w:rPr>
+          <w:bCs/>
+        </w:rPr>
+        <w:t>)</w:t>
       </w:r>
     </w:p>
     <w:p>
@@ -353,7 +359,6 @@
         </w:rPr>
         <w:t xml:space="preserve"> (</w:t>
       </w:r>
-      <w:proofErr w:type="spellStart"/>
       <w:r>
         <w:rPr>
           <w:bCs/>
@@ -361,12 +366,23 @@
         </w:rPr>
         <w:t>ID_Materiali</w:t>
       </w:r>
-      <w:proofErr w:type="spellEnd"/>
-      <w:r>
-        <w:rPr>
-          <w:bCs/>
-        </w:rPr>
-        <w:t>, Nome, Descrizione)</w:t>
+      <w:r>
+        <w:rPr>
+          <w:bCs/>
+        </w:rPr>
+        <w:t>, Nome, Descrizione</w:t>
+      </w:r>
+      <w:r>
+        <w:rPr>
+          <w:bCs/>
+        </w:rPr>
+        <w:t>, Disponibile</w:t>
+      </w:r>
+      <w:r>
+        <w:rPr>
+          <w:bCs/>
+        </w:rPr>
+        <w:t>)</w:t>
       </w:r>
     </w:p>
     <w:p>
@@ -508,8 +524,6 @@
           <w:u w:val="single"/>
         </w:rPr>
       </w:pPr>
-      <w:bookmarkStart w:id="0" w:name="_GoBack"/>
-      <w:bookmarkEnd w:id="0"/>
     </w:p>
     <w:p>
       <w:pPr>
@@ -563,7 +577,6 @@
         </w:rPr>
         <w:t>(</w:t>
       </w:r>
-      <w:proofErr w:type="spellStart"/>
       <w:r>
         <w:rPr>
           <w:bCs/>
@@ -571,14 +584,12 @@
         </w:rPr>
         <w:t>ID_Amministratore</w:t>
       </w:r>
-      <w:proofErr w:type="spellEnd"/>
       <w:r>
         <w:rPr>
           <w:bCs/>
         </w:rPr>
         <w:t xml:space="preserve">, </w:t>
       </w:r>
-      <w:proofErr w:type="spellStart"/>
       <w:r>
         <w:rPr>
           <w:bCs/>
@@ -593,7 +604,6 @@
         </w:rPr>
         <w:t>Patente</w:t>
       </w:r>
-      <w:proofErr w:type="spellEnd"/>
       <w:r>
         <w:rPr>
           <w:bCs/>
@@ -1023,7 +1033,7 @@
 </file>
 
 <file path=word/numbering.xml><?xml version="1.0" encoding="utf-8"?>
-<w:numbering xmlns:wpc="http://schemas.microsoft.com/office/word/2010/wordprocessingCanvas" xmlns:cx="http://schemas.microsoft.com/office/drawing/2014/chartex" xmlns:cx1="http://schemas.microsoft.com/office/drawing/2015/9/8/chartex" xmlns:cx2="http://schemas.microsoft.com/office/drawing/2015/10/21/chartex" xmlns:cx3="http://schemas.microsoft.com/office/drawing/2016/5/9/chartex" xmlns:cx4="http://schemas.microsoft.com/office/drawing/2016/5/10/chartex" xmlns:cx5="http://schemas.microsoft.com/office/drawing/2016/5/11/chartex" xmlns:cx6="http://schemas.microsoft.com/office/drawing/2016/5/12/chartex" xmlns:cx7="http://schemas.microsoft.com/office/drawing/2016/5/13/chartex" xmlns:cx8="http://schemas.microsoft.com/office/drawing/2016/5/14/chartex" xmlns:mc="http://schemas.openxmlformats.org/markup-compatibility/2006" xmlns:aink="http://schemas.microsoft.com/office/drawing/2016/ink" xmlns:am3d="http://schemas.microsoft.com/office/drawing/2017/model3d" xmlns:o="urn:schemas-microsoft-com:office:office" xmlns:r="http://schemas.openxmlformats.org/officeDocument/2006/relationships" xmlns:m="http://schemas.openxmlformats.org/officeDocument/2006/math" xmlns:v="urn:schemas-microsoft-com:vml" xmlns:wp14="http://schemas.microsoft.com/office/word/2010/wordprocessingDrawing" xmlns:wp="http://schemas.openxmlformats.org/drawingml/2006/wordprocessingDrawing" xmlns:w10="urn:schemas-microsoft-com:office:word" xmlns:w="http://schemas.openxmlformats.org/wordprocessingml/2006/main" xmlns:w14="http://schemas.microsoft.com/office/word/2010/wordml" xmlns:w15="http://schemas.microsoft.com/office/word/2012/wordml" xmlns:w16cid="http://schemas.microsoft.com/office/word/2016/wordml/cid" xmlns:w16se="http://schemas.microsoft.com/office/word/2015/wordml/symex" xmlns:wpg="http://schemas.microsoft.com/office/word/2010/wordprocessingGroup" xmlns:wpi="http://schemas.microsoft.com/office/word/2010/wordprocessingInk" xmlns:wne="http://schemas.microsoft.com/office/word/2006/wordml" xmlns:wps="http://schemas.microsoft.com/office/word/2010/wordprocessingShape" mc:Ignorable="w14 w15 w16se w16cid wp14">
+<w:numbering xmlns:wpc="http://schemas.microsoft.com/office/word/2010/wordprocessingCanvas" xmlns:cx="http://schemas.microsoft.com/office/drawing/2014/chartex" xmlns:cx1="http://schemas.microsoft.com/office/drawing/2015/9/8/chartex" xmlns:cx2="http://schemas.microsoft.com/office/drawing/2015/10/21/chartex" xmlns:cx3="http://schemas.microsoft.com/office/drawing/2016/5/9/chartex" xmlns:cx4="http://schemas.microsoft.com/office/drawing/2016/5/10/chartex" xmlns:cx5="http://schemas.microsoft.com/office/drawing/2016/5/11/chartex" xmlns:cx6="http://schemas.microsoft.com/office/drawing/2016/5/12/chartex" xmlns:cx7="http://schemas.microsoft.com/office/drawing/2016/5/13/chartex" xmlns:cx8="http://schemas.microsoft.com/office/drawing/2016/5/14/chartex" xmlns:mc="http://schemas.openxmlformats.org/markup-compatibility/2006" xmlns:aink="http://schemas.microsoft.com/office/drawing/2016/ink" xmlns:am3d="http://schemas.microsoft.com/office/drawing/2017/model3d" xmlns:o="urn:schemas-microsoft-com:office:office" xmlns:oel="http://schemas.microsoft.com/office/2019/extlst" xmlns:r="http://schemas.openxmlformats.org/officeDocument/2006/relationships" xmlns:m="http://schemas.openxmlformats.org/officeDocument/2006/math" xmlns:v="urn:schemas-microsoft-com:vml" xmlns:wp14="http://schemas.microsoft.com/office/word/2010/wordprocessingDrawing" xmlns:wp="http://schemas.openxmlformats.org/drawingml/2006/wordprocessingDrawing" xmlns:w10="urn:schemas-microsoft-com:office:word" xmlns:w="http://schemas.openxmlformats.org/wordprocessingml/2006/main" xmlns:w14="http://schemas.microsoft.com/office/word/2010/wordml" xmlns:w15="http://schemas.microsoft.com/office/word/2012/wordml" xmlns:w16cex="http://schemas.microsoft.com/office/word/2018/wordml/cex" xmlns:w16cid="http://schemas.microsoft.com/office/word/2016/wordml/cid" xmlns:w16="http://schemas.microsoft.com/office/word/2018/wordml" xmlns:w16du="http://schemas.microsoft.com/office/word/2023/wordml/word16du" xmlns:w16sdtdh="http://schemas.microsoft.com/office/word/2020/wordml/sdtdatahash" xmlns:w16sdtfl="http://schemas.microsoft.com/office/word/2024/wordml/sdtformatlock" xmlns:w16se="http://schemas.microsoft.com/office/word/2015/wordml/symex" xmlns:wpg="http://schemas.microsoft.com/office/word/2010/wordprocessingGroup" xmlns:wpi="http://schemas.microsoft.com/office/word/2010/wordprocessingInk" xmlns:wne="http://schemas.microsoft.com/office/word/2006/wordml" xmlns:wps="http://schemas.microsoft.com/office/word/2010/wordprocessingShape" mc:Ignorable="w14 w15 w16se w16cid w16 w16cex w16sdtdh w16sdtfl w16du wp14">
   <w:abstractNum w:abstractNumId="0" w15:restartNumberingAfterBreak="0">
     <w:nsid w:val="6A2971E4"/>
     <w:multiLevelType w:val="hybridMultilevel"/>
@@ -1248,17 +1258,17 @@
       </w:rPr>
     </w:lvl>
   </w:abstractNum>
-  <w:num w:numId="1">
+  <w:num w:numId="1" w16cid:durableId="1063258419">
     <w:abstractNumId w:val="1"/>
   </w:num>
-  <w:num w:numId="2">
+  <w:num w:numId="2" w16cid:durableId="1439182293">
     <w:abstractNumId w:val="0"/>
   </w:num>
 </w:numbering>
 </file>
 
 <file path=word/styles.xml><?xml version="1.0" encoding="utf-8"?>
-<w:styles xmlns:mc="http://schemas.openxmlformats.org/markup-compatibility/2006" xmlns:r="http://schemas.openxmlformats.org/officeDocument/2006/relationships" xmlns:w="http://schemas.openxmlformats.org/wordprocessingml/2006/main" xmlns:w14="http://schemas.microsoft.com/office/word/2010/wordml" xmlns:w15="http://schemas.microsoft.com/office/word/2012/wordml" xmlns:w16cid="http://schemas.microsoft.com/office/word/2016/wordml/cid" xmlns:w16se="http://schemas.microsoft.com/office/word/2015/wordml/symex" mc:Ignorable="w14 w15 w16se w16cid">
+<w:styles xmlns:mc="http://schemas.openxmlformats.org/markup-compatibility/2006" xmlns:r="http://schemas.openxmlformats.org/officeDocument/2006/relationships" xmlns:w="http://schemas.openxmlformats.org/wordprocessingml/2006/main" xmlns:w14="http://schemas.microsoft.com/office/word/2010/wordml" xmlns:w15="http://schemas.microsoft.com/office/word/2012/wordml" xmlns:w16cex="http://schemas.microsoft.com/office/word/2018/wordml/cex" xmlns:w16cid="http://schemas.microsoft.com/office/word/2016/wordml/cid" xmlns:w16="http://schemas.microsoft.com/office/word/2018/wordml" xmlns:w16du="http://schemas.microsoft.com/office/word/2023/wordml/word16du" xmlns:w16sdtdh="http://schemas.microsoft.com/office/word/2020/wordml/sdtdatahash" xmlns:w16sdtfl="http://schemas.microsoft.com/office/word/2024/wordml/sdtformatlock" xmlns:w16se="http://schemas.microsoft.com/office/word/2015/wordml/symex" mc:Ignorable="w14 w15 w16se w16cid w16 w16cex w16sdtdh w16sdtfl w16du">
   <w:docDefaults>
     <w:rPrDefault>
       <w:rPr>
@@ -1274,7 +1284,7 @@
       </w:pPr>
     </w:pPrDefault>
   </w:docDefaults>
-  <w:latentStyles w:defLockedState="0" w:defUIPriority="99" w:defSemiHidden="0" w:defUnhideWhenUsed="0" w:defQFormat="0" w:count="375">
+  <w:latentStyles w:defLockedState="0" w:defUIPriority="99" w:defSemiHidden="0" w:defUnhideWhenUsed="0" w:defQFormat="0" w:count="376">
     <w:lsdException w:name="Normal" w:uiPriority="0" w:qFormat="1"/>
     <w:lsdException w:name="heading 1" w:uiPriority="9" w:qFormat="1"/>
     <w:lsdException w:name="heading 2" w:semiHidden="1" w:uiPriority="9" w:unhideWhenUsed="1" w:qFormat="1"/>
@@ -1650,6 +1660,7 @@
     <w:lsdException w:name="Smart Hyperlink" w:semiHidden="1" w:unhideWhenUsed="1"/>
     <w:lsdException w:name="Hashtag" w:semiHidden="1" w:unhideWhenUsed="1"/>
     <w:lsdException w:name="Unresolved Mention" w:semiHidden="1" w:unhideWhenUsed="1"/>
+    <w:lsdException w:name="Smart Link" w:semiHidden="1" w:unhideWhenUsed="1"/>
   </w:latentStyles>
   <w:style w:type="paragraph" w:default="1" w:styleId="Normale">
     <w:name w:val="Normal"/>

</xml_diff>